<commit_message>
reraka , noo message
</commit_message>
<xml_diff>
--- a/SQL.docx
+++ b/SQL.docx
@@ -275,15 +275,7 @@
           <w:color w:val="000000" w:themeColor="text1"/>
           <w:lang w:val="fr-MG"/>
         </w:rPr>
-        <w:t>name_of_</w:t>
-      </w:r>
-      <w:proofErr w:type="gramStart"/>
-      <w:r>
-        <w:rPr>
-          <w:color w:val="000000" w:themeColor="text1"/>
-          <w:lang w:val="fr-MG"/>
-        </w:rPr>
-        <w:t>database</w:t>
+        <w:t>name_of_database</w:t>
       </w:r>
       <w:proofErr w:type="spellEnd"/>
       <w:r>
@@ -293,7 +285,6 @@
         </w:rPr>
         <w:t>;</w:t>
       </w:r>
-      <w:proofErr w:type="gramEnd"/>
       <w:r>
         <w:rPr>
           <w:color w:val="7030A0"/>
@@ -342,23 +333,7 @@
           <w:color w:val="7030A0"/>
           <w:lang w:val="fr-MG"/>
         </w:rPr>
-        <w:t xml:space="preserve">SHOW </w:t>
-      </w:r>
-      <w:proofErr w:type="gramStart"/>
-      <w:r>
-        <w:rPr>
-          <w:color w:val="7030A0"/>
-          <w:lang w:val="fr-MG"/>
-        </w:rPr>
-        <w:t>DATABASES;</w:t>
-      </w:r>
-      <w:proofErr w:type="gramEnd"/>
-      <w:r>
-        <w:rPr>
-          <w:color w:val="7030A0"/>
-          <w:lang w:val="fr-MG"/>
-        </w:rPr>
-        <w:t xml:space="preserve"> </w:t>
+        <w:t xml:space="preserve">SHOW DATABASES; </w:t>
       </w:r>
       <w:r>
         <w:rPr>
@@ -524,13 +499,8 @@
       <w:pPr>
         <w:ind w:left="720"/>
       </w:pPr>
-      <w:proofErr w:type="gramStart"/>
-      <w:r>
-        <w:t>colonne</w:t>
-      </w:r>
-      <w:proofErr w:type="gramEnd"/>
-      <w:r>
-        <w:t xml:space="preserve">1 </w:t>
+      <w:r>
+        <w:t xml:space="preserve">colonne1 </w:t>
       </w:r>
       <w:r>
         <w:rPr>
@@ -549,13 +519,8 @@
       <w:r>
         <w:t xml:space="preserve"> </w:t>
       </w:r>
-      <w:proofErr w:type="gramStart"/>
-      <w:r>
-        <w:t>colonne</w:t>
-      </w:r>
-      <w:proofErr w:type="gramEnd"/>
-      <w:r>
-        <w:t xml:space="preserve">2 </w:t>
+      <w:r>
+        <w:t xml:space="preserve">colonne2 </w:t>
       </w:r>
       <w:r>
         <w:rPr>
@@ -572,127 +537,98 @@
         <w:ind w:left="720"/>
       </w:pPr>
       <w:r>
+        <w:t xml:space="preserve"> colonne3 </w:t>
+      </w:r>
+      <w:r>
+        <w:rPr>
+          <w:color w:val="7030A0"/>
+        </w:rPr>
+        <w:t>TYPE</w:t>
+      </w:r>
+      <w:r>
+        <w:t xml:space="preserve"> );</w:t>
+      </w:r>
+    </w:p>
+    <w:p>
+      <w:pPr>
+        <w:ind w:left="720"/>
+      </w:pPr>
+    </w:p>
+    <w:p>
+      <w:pPr>
+        <w:ind w:left="720"/>
+        <w:rPr>
+          <w:b/>
+          <w:bCs/>
+          <w:sz w:val="28"/>
+          <w:szCs w:val="28"/>
+          <w:u w:val="single"/>
+        </w:rPr>
+      </w:pPr>
+      <w:r>
+        <w:rPr>
+          <w:b/>
+          <w:bCs/>
+          <w:sz w:val="28"/>
+          <w:szCs w:val="28"/>
+          <w:u w:val="single"/>
+        </w:rPr>
+        <w:t xml:space="preserve">type de </w:t>
+      </w:r>
+      <w:proofErr w:type="spellStart"/>
+      <w:r>
+        <w:rPr>
+          <w:b/>
+          <w:bCs/>
+          <w:sz w:val="28"/>
+          <w:szCs w:val="28"/>
+          <w:u w:val="single"/>
+        </w:rPr>
+        <w:t>donnees</w:t>
+      </w:r>
+      <w:proofErr w:type="spellEnd"/>
+      <w:r>
+        <w:rPr>
+          <w:b/>
+          <w:bCs/>
+          <w:sz w:val="28"/>
+          <w:szCs w:val="28"/>
+          <w:u w:val="single"/>
+        </w:rPr>
+        <w:t xml:space="preserve"> : </w:t>
+      </w:r>
+    </w:p>
+    <w:p>
+      <w:pPr>
+        <w:ind w:left="720"/>
+      </w:pPr>
+      <w:r>
+        <w:rPr>
+          <w:color w:val="7030A0"/>
+          <w:u w:val="single"/>
+        </w:rPr>
+        <w:t xml:space="preserve">INT : </w:t>
+      </w:r>
+      <w:r>
+        <w:rPr>
+          <w:color w:val="7030A0"/>
+        </w:rPr>
         <w:t xml:space="preserve"> </w:t>
       </w:r>
-      <w:proofErr w:type="gramStart"/>
-      <w:r>
-        <w:t>colonne</w:t>
-      </w:r>
-      <w:proofErr w:type="gramEnd"/>
-      <w:r>
-        <w:t xml:space="preserve">3 </w:t>
-      </w:r>
-      <w:r>
-        <w:rPr>
-          <w:color w:val="7030A0"/>
-        </w:rPr>
-        <w:t>TYPE</w:t>
-      </w:r>
-      <w:r>
-        <w:t xml:space="preserve"> );</w:t>
+      <w:r>
+        <w:t>pour les nombres entiers</w:t>
       </w:r>
     </w:p>
     <w:p>
       <w:pPr>
         <w:ind w:left="720"/>
       </w:pPr>
-    </w:p>
-    <w:p>
-      <w:pPr>
-        <w:ind w:left="720"/>
-        <w:rPr>
-          <w:b/>
-          <w:bCs/>
-          <w:sz w:val="28"/>
-          <w:szCs w:val="28"/>
-          <w:u w:val="single"/>
-        </w:rPr>
-      </w:pPr>
-      <w:proofErr w:type="gramStart"/>
-      <w:r>
-        <w:rPr>
-          <w:b/>
-          <w:bCs/>
-          <w:sz w:val="28"/>
-          <w:szCs w:val="28"/>
-          <w:u w:val="single"/>
-        </w:rPr>
-        <w:t>type</w:t>
-      </w:r>
-      <w:proofErr w:type="gramEnd"/>
-      <w:r>
-        <w:rPr>
-          <w:b/>
-          <w:bCs/>
-          <w:sz w:val="28"/>
-          <w:szCs w:val="28"/>
-          <w:u w:val="single"/>
-        </w:rPr>
-        <w:t xml:space="preserve"> de </w:t>
-      </w:r>
-      <w:proofErr w:type="spellStart"/>
-      <w:r>
-        <w:rPr>
-          <w:b/>
-          <w:bCs/>
-          <w:sz w:val="28"/>
-          <w:szCs w:val="28"/>
-          <w:u w:val="single"/>
-        </w:rPr>
-        <w:t>donnees</w:t>
-      </w:r>
-      <w:proofErr w:type="spellEnd"/>
-      <w:r>
-        <w:rPr>
-          <w:b/>
-          <w:bCs/>
-          <w:sz w:val="28"/>
-          <w:szCs w:val="28"/>
-          <w:u w:val="single"/>
-        </w:rPr>
-        <w:t xml:space="preserve"> : </w:t>
-      </w:r>
-    </w:p>
-    <w:p>
-      <w:pPr>
-        <w:ind w:left="720"/>
-      </w:pPr>
-      <w:r>
-        <w:rPr>
-          <w:color w:val="7030A0"/>
-          <w:u w:val="single"/>
-        </w:rPr>
-        <w:t xml:space="preserve">INT : </w:t>
-      </w:r>
-      <w:r>
-        <w:rPr>
-          <w:color w:val="7030A0"/>
-        </w:rPr>
-        <w:t xml:space="preserve"> </w:t>
-      </w:r>
-      <w:r>
-        <w:t>pour les nombres entiers</w:t>
-      </w:r>
-    </w:p>
-    <w:p>
-      <w:pPr>
-        <w:ind w:left="720"/>
-      </w:pPr>
-      <w:proofErr w:type="gramStart"/>
-      <w:r>
-        <w:rPr>
-          <w:color w:val="7030A0"/>
-          <w:u w:val="single"/>
-        </w:rPr>
-        <w:t>VARCHAR(</w:t>
-      </w:r>
-      <w:proofErr w:type="gramEnd"/>
-      <w:r>
-        <w:rPr>
-          <w:color w:val="7030A0"/>
-          <w:u w:val="single"/>
-        </w:rPr>
-        <w:t>taille) :</w:t>
+      <w:r>
+        <w:rPr>
+          <w:color w:val="7030A0"/>
+          <w:u w:val="single"/>
+        </w:rPr>
+        <w:t>VARCHAR(taille) :</w:t>
       </w:r>
       <w:r>
         <w:rPr>
@@ -1067,13 +1003,8 @@
         <w:t>VALUES</w:t>
       </w:r>
       <w:r>
-        <w:t xml:space="preserve"> (valeur1, valeur2, valeur3</w:t>
-      </w:r>
-      <w:proofErr w:type="gramStart"/>
-      <w:r>
-        <w:t>);</w:t>
-      </w:r>
-      <w:proofErr w:type="gramEnd"/>
+        <w:t xml:space="preserve"> (valeur1, valeur2, valeur3);</w:t>
+      </w:r>
     </w:p>
     <w:p>
       <w:pPr>
@@ -1163,13 +1094,8 @@
         <w:t xml:space="preserve">              </w:t>
       </w:r>
       <w:r>
-        <w:t xml:space="preserve"> ('Écran 24 pouces', 200, 15</w:t>
-      </w:r>
-      <w:proofErr w:type="gramStart"/>
-      <w:r>
-        <w:t>);</w:t>
-      </w:r>
-      <w:proofErr w:type="gramEnd"/>
+        <w:t xml:space="preserve"> ('Écran 24 pouces', 200, 15);</w:t>
+      </w:r>
     </w:p>
     <w:p>
       <w:pPr>
@@ -1276,57 +1202,37 @@
     <w:p>
       <w:pPr>
         <w:ind w:left="720"/>
-        <w:rPr>
-          <w:lang w:val="en-US"/>
-        </w:rPr>
-      </w:pPr>
-      <w:r>
-        <w:rPr>
-          <w:color w:val="7030A0"/>
-          <w:lang w:val="en-US"/>
+      </w:pPr>
+      <w:r>
+        <w:rPr>
+          <w:color w:val="7030A0"/>
         </w:rPr>
         <w:t>SELECT</w:t>
       </w:r>
       <w:r>
-        <w:rPr>
-          <w:lang w:val="en-US"/>
-        </w:rPr>
         <w:t xml:space="preserve"> colonne1, colonne2 </w:t>
       </w:r>
       <w:r>
         <w:rPr>
           <w:color w:val="7030A0"/>
-          <w:lang w:val="en-US"/>
         </w:rPr>
         <w:t>FROM</w:t>
       </w:r>
       <w:r>
-        <w:rPr>
-          <w:lang w:val="en-US"/>
-        </w:rPr>
         <w:t xml:space="preserve"> </w:t>
       </w:r>
       <w:proofErr w:type="spellStart"/>
       <w:r>
-        <w:rPr>
-          <w:lang w:val="en-US"/>
-        </w:rPr>
         <w:t>name_of_table</w:t>
       </w:r>
       <w:proofErr w:type="spellEnd"/>
       <w:r>
-        <w:rPr>
-          <w:lang w:val="en-US"/>
-        </w:rPr>
         <w:t>;</w:t>
       </w:r>
     </w:p>
     <w:p>
       <w:pPr>
         <w:ind w:left="720"/>
-        <w:rPr>
-          <w:lang w:val="en-US"/>
-        </w:rPr>
       </w:pPr>
     </w:p>
     <w:p>
@@ -1566,7 +1472,6 @@
           <w:lang w:val="en-US"/>
         </w:rPr>
       </w:pPr>
-      <w:proofErr w:type="gramStart"/>
       <w:r>
         <w:rPr>
           <w:color w:val="00B050"/>
@@ -1575,7 +1480,6 @@
         </w:rPr>
         <w:t>Ex :</w:t>
       </w:r>
-      <w:proofErr w:type="gramEnd"/>
       <w:r>
         <w:rPr>
           <w:color w:val="00B050"/>
@@ -1665,7 +1569,6 @@
         <w:t xml:space="preserve">Mettre </w:t>
       </w:r>
       <w:proofErr w:type="spellStart"/>
-      <w:proofErr w:type="gramStart"/>
       <w:r>
         <w:rPr>
           <w:b/>
@@ -1677,7 +1580,6 @@
         <w:t>a</w:t>
       </w:r>
       <w:proofErr w:type="spellEnd"/>
-      <w:proofErr w:type="gramEnd"/>
       <w:r>
         <w:rPr>
           <w:b/>
@@ -1811,17 +1713,8 @@
           <w:sz w:val="24"/>
           <w:szCs w:val="24"/>
         </w:rPr>
-        <w:t xml:space="preserve"> </w:t>
-      </w:r>
-      <w:proofErr w:type="gramStart"/>
-      <w:r>
-        <w:rPr>
-          <w:sz w:val="24"/>
-          <w:szCs w:val="24"/>
-        </w:rPr>
-        <w:t>condition;</w:t>
-      </w:r>
-      <w:proofErr w:type="gramEnd"/>
+        <w:t xml:space="preserve"> condition;</w:t>
+      </w:r>
     </w:p>
     <w:p>
       <w:pPr>
@@ -2123,9 +2016,130 @@
           <w:sz w:val="24"/>
           <w:szCs w:val="24"/>
         </w:rPr>
-        <w:t xml:space="preserve"> de</w:t>
-      </w:r>
-      <w:proofErr w:type="gramStart"/>
+        <w:t xml:space="preserve"> de </w:t>
+      </w:r>
+      <w:r>
+        <w:rPr>
+          <w:sz w:val="24"/>
+          <w:szCs w:val="24"/>
+        </w:rPr>
+        <w:t>«OR »</w:t>
+      </w:r>
+      <w:r>
+        <w:rPr>
+          <w:sz w:val="24"/>
+          <w:szCs w:val="24"/>
+        </w:rPr>
+        <w:t xml:space="preserve">: </w:t>
+      </w:r>
+    </w:p>
+    <w:p>
+      <w:pPr>
+        <w:rPr>
+          <w:sz w:val="24"/>
+          <w:szCs w:val="24"/>
+        </w:rPr>
+      </w:pPr>
+      <w:r>
+        <w:rPr>
+          <w:sz w:val="24"/>
+          <w:szCs w:val="24"/>
+        </w:rPr>
+        <w:t xml:space="preserve">      </w:t>
+      </w:r>
+      <w:r>
+        <w:rPr>
+          <w:sz w:val="24"/>
+          <w:szCs w:val="24"/>
+        </w:rPr>
+        <w:t xml:space="preserve">Ex : </w:t>
+      </w:r>
+      <w:r>
+        <w:rPr>
+          <w:color w:val="7030A0"/>
+          <w:sz w:val="24"/>
+          <w:szCs w:val="24"/>
+        </w:rPr>
+        <w:t xml:space="preserve">SELECT * FROM </w:t>
+      </w:r>
+      <w:r>
+        <w:rPr>
+          <w:sz w:val="24"/>
+          <w:szCs w:val="24"/>
+        </w:rPr>
+        <w:t xml:space="preserve">clients </w:t>
+      </w:r>
+      <w:r>
+        <w:rPr>
+          <w:color w:val="7030A0"/>
+          <w:sz w:val="24"/>
+          <w:szCs w:val="24"/>
+        </w:rPr>
+        <w:t>WHERE</w:t>
+      </w:r>
+      <w:r>
+        <w:rPr>
+          <w:sz w:val="24"/>
+          <w:szCs w:val="24"/>
+        </w:rPr>
+        <w:t xml:space="preserve"> ville = 'Paris' </w:t>
+      </w:r>
+      <w:r>
+        <w:rPr>
+          <w:color w:val="7030A0"/>
+          <w:sz w:val="24"/>
+          <w:szCs w:val="24"/>
+        </w:rPr>
+        <w:t>OR</w:t>
+      </w:r>
+      <w:r>
+        <w:rPr>
+          <w:sz w:val="24"/>
+          <w:szCs w:val="24"/>
+        </w:rPr>
+        <w:t xml:space="preserve"> ville = 'Lyon' </w:t>
+      </w:r>
+      <w:r>
+        <w:rPr>
+          <w:color w:val="7030A0"/>
+          <w:sz w:val="24"/>
+          <w:szCs w:val="24"/>
+        </w:rPr>
+        <w:t>OR</w:t>
+      </w:r>
+      <w:r>
+        <w:rPr>
+          <w:sz w:val="24"/>
+          <w:szCs w:val="24"/>
+        </w:rPr>
+        <w:t xml:space="preserve"> ville = 'Nice';</w:t>
+      </w:r>
+    </w:p>
+    <w:p>
+      <w:pPr>
+        <w:rPr>
+          <w:sz w:val="24"/>
+          <w:szCs w:val="24"/>
+        </w:rPr>
+      </w:pPr>
+    </w:p>
+    <w:p>
+      <w:pPr>
+        <w:rPr>
+          <w:sz w:val="24"/>
+          <w:szCs w:val="24"/>
+        </w:rPr>
+      </w:pPr>
+      <w:r>
+        <w:rPr>
+          <w:b/>
+          <w:bCs/>
+          <w:sz w:val="24"/>
+          <w:szCs w:val="24"/>
+          <w:u w:val="single"/>
+        </w:rPr>
+        <w:t>Equivaut a :</w:t>
+      </w:r>
       <w:r>
         <w:rPr>
           <w:sz w:val="24"/>
@@ -2135,32 +2149,64 @@
       </w:r>
       <w:r>
         <w:rPr>
-          <w:sz w:val="24"/>
-          <w:szCs w:val="24"/>
-        </w:rPr>
-        <w:t>«OR</w:t>
-      </w:r>
-      <w:proofErr w:type="gramEnd"/>
-      <w:r>
-        <w:rPr>
-          <w:sz w:val="24"/>
-          <w:szCs w:val="24"/>
-        </w:rPr>
-        <w:t> »</w:t>
-      </w:r>
-      <w:r>
-        <w:rPr>
-          <w:sz w:val="24"/>
-          <w:szCs w:val="24"/>
-        </w:rPr>
-        <w:t xml:space="preserve">: </w:t>
-      </w:r>
-    </w:p>
-    <w:p>
-      <w:pPr>
-        <w:rPr>
-          <w:sz w:val="24"/>
-          <w:szCs w:val="24"/>
+          <w:color w:val="7030A0"/>
+          <w:sz w:val="24"/>
+          <w:szCs w:val="24"/>
+        </w:rPr>
+        <w:t xml:space="preserve">SELECT * FROM </w:t>
+      </w:r>
+      <w:r>
+        <w:rPr>
+          <w:sz w:val="24"/>
+          <w:szCs w:val="24"/>
+        </w:rPr>
+        <w:t>table</w:t>
+      </w:r>
+      <w:r>
+        <w:rPr>
+          <w:color w:val="7030A0"/>
+          <w:sz w:val="24"/>
+          <w:szCs w:val="24"/>
+        </w:rPr>
+        <w:t xml:space="preserve"> WHERE </w:t>
+      </w:r>
+      <w:r>
+        <w:rPr>
+          <w:sz w:val="24"/>
+          <w:szCs w:val="24"/>
+        </w:rPr>
+        <w:t xml:space="preserve">colonne </w:t>
+      </w:r>
+      <w:r>
+        <w:rPr>
+          <w:color w:val="7030A0"/>
+          <w:sz w:val="24"/>
+          <w:szCs w:val="24"/>
+        </w:rPr>
+        <w:t>IN</w:t>
+      </w:r>
+      <w:r>
+        <w:rPr>
+          <w:sz w:val="24"/>
+          <w:szCs w:val="24"/>
+        </w:rPr>
+        <w:t xml:space="preserve"> (valeur1, valeur2, valeur3);</w:t>
+      </w:r>
+    </w:p>
+    <w:p>
+      <w:pPr>
+        <w:rPr>
+          <w:sz w:val="24"/>
+          <w:szCs w:val="24"/>
+        </w:rPr>
+      </w:pPr>
+    </w:p>
+    <w:p>
+      <w:pPr>
+        <w:rPr>
+          <w:sz w:val="24"/>
+          <w:szCs w:val="24"/>
+          <w:lang w:val="en-US"/>
         </w:rPr>
       </w:pPr>
       <w:r>
@@ -2174,14 +2220,24 @@
         <w:rPr>
           <w:sz w:val="24"/>
           <w:szCs w:val="24"/>
-        </w:rPr>
-        <w:t xml:space="preserve">Ex : </w:t>
-      </w:r>
-      <w:r>
-        <w:rPr>
-          <w:color w:val="7030A0"/>
-          <w:sz w:val="24"/>
-          <w:szCs w:val="24"/>
+          <w:lang w:val="en-US"/>
+        </w:rPr>
+        <w:t xml:space="preserve">Ex </w:t>
+      </w:r>
+      <w:r>
+        <w:rPr>
+          <w:sz w:val="24"/>
+          <w:szCs w:val="24"/>
+          <w:lang w:val="en-US"/>
+        </w:rPr>
+        <w:t xml:space="preserve"> : </w:t>
+      </w:r>
+      <w:r>
+        <w:rPr>
+          <w:color w:val="7030A0"/>
+          <w:sz w:val="24"/>
+          <w:szCs w:val="24"/>
+          <w:lang w:val="en-US"/>
         </w:rPr>
         <w:t xml:space="preserve">SELECT * FROM </w:t>
       </w:r>
@@ -2189,6 +2245,7 @@
         <w:rPr>
           <w:sz w:val="24"/>
           <w:szCs w:val="24"/>
+          <w:lang w:val="en-US"/>
         </w:rPr>
         <w:t xml:space="preserve">clients </w:t>
       </w:r>
@@ -2197,6 +2254,7 @@
           <w:color w:val="7030A0"/>
           <w:sz w:val="24"/>
           <w:szCs w:val="24"/>
+          <w:lang w:val="en-US"/>
         </w:rPr>
         <w:t>WHERE</w:t>
       </w:r>
@@ -2204,81 +2262,277 @@
         <w:rPr>
           <w:sz w:val="24"/>
           <w:szCs w:val="24"/>
-        </w:rPr>
-        <w:t xml:space="preserve"> ville = 'Paris' </w:t>
-      </w:r>
-      <w:r>
-        <w:rPr>
-          <w:color w:val="7030A0"/>
-          <w:sz w:val="24"/>
-          <w:szCs w:val="24"/>
-        </w:rPr>
-        <w:t>OR</w:t>
-      </w:r>
-      <w:r>
-        <w:rPr>
-          <w:sz w:val="24"/>
-          <w:szCs w:val="24"/>
-        </w:rPr>
-        <w:t xml:space="preserve"> ville = 'Lyon' </w:t>
-      </w:r>
-      <w:r>
-        <w:rPr>
-          <w:color w:val="7030A0"/>
-          <w:sz w:val="24"/>
-          <w:szCs w:val="24"/>
-        </w:rPr>
-        <w:t>OR</w:t>
-      </w:r>
-      <w:r>
-        <w:rPr>
-          <w:sz w:val="24"/>
-          <w:szCs w:val="24"/>
-        </w:rPr>
-        <w:t xml:space="preserve"> ville = 'Nice</w:t>
-      </w:r>
-      <w:proofErr w:type="gramStart"/>
-      <w:r>
-        <w:rPr>
-          <w:sz w:val="24"/>
-          <w:szCs w:val="24"/>
-        </w:rPr>
-        <w:t>';</w:t>
-      </w:r>
-      <w:proofErr w:type="gramEnd"/>
-    </w:p>
-    <w:p>
-      <w:pPr>
-        <w:rPr>
-          <w:sz w:val="24"/>
-          <w:szCs w:val="24"/>
-        </w:rPr>
-      </w:pPr>
-    </w:p>
-    <w:p>
-      <w:pPr>
-        <w:rPr>
-          <w:sz w:val="24"/>
-          <w:szCs w:val="24"/>
-        </w:rPr>
-      </w:pPr>
-      <w:r>
-        <w:rPr>
-          <w:b/>
-          <w:bCs/>
-          <w:sz w:val="24"/>
-          <w:szCs w:val="24"/>
-          <w:u w:val="single"/>
-        </w:rPr>
-        <w:t>Equivaut a :</w:t>
-      </w:r>
-      <w:r>
-        <w:rPr>
-          <w:sz w:val="24"/>
-          <w:szCs w:val="24"/>
+          <w:lang w:val="en-US"/>
+        </w:rPr>
+        <w:t xml:space="preserve"> age </w:t>
+      </w:r>
+      <w:r>
+        <w:rPr>
+          <w:color w:val="7030A0"/>
+          <w:sz w:val="24"/>
+          <w:szCs w:val="24"/>
+          <w:lang w:val="en-US"/>
+        </w:rPr>
+        <w:t xml:space="preserve">IN </w:t>
+      </w:r>
+      <w:r>
+        <w:rPr>
+          <w:sz w:val="24"/>
+          <w:szCs w:val="24"/>
+          <w:lang w:val="en-US"/>
+        </w:rPr>
+        <w:t>(28, 35, 42);</w:t>
+      </w:r>
+    </w:p>
+    <w:p>
+      <w:pPr>
+        <w:rPr>
+          <w:color w:val="00B050"/>
+          <w:sz w:val="24"/>
+          <w:szCs w:val="24"/>
+          <w:lang w:val="en-US"/>
+        </w:rPr>
+      </w:pPr>
+      <w:r>
+        <w:rPr>
+          <w:color w:val="00B050"/>
+          <w:sz w:val="24"/>
+          <w:szCs w:val="24"/>
+          <w:lang w:val="en-US"/>
+        </w:rPr>
+        <w:t xml:space="preserve">    </w:t>
+      </w:r>
+    </w:p>
+    <w:p>
+      <w:pPr>
+        <w:rPr>
+          <w:b/>
+          <w:bCs/>
+          <w:color w:val="00B050"/>
+          <w:sz w:val="28"/>
+          <w:szCs w:val="28"/>
+          <w:u w:val="single"/>
+          <w:lang w:val="en-US"/>
+        </w:rPr>
+      </w:pPr>
+      <w:r>
+        <w:rPr>
+          <w:b/>
+          <w:bCs/>
+          <w:sz w:val="28"/>
+          <w:szCs w:val="28"/>
+          <w:u w:val="single"/>
+          <w:lang w:val="en-US"/>
+        </w:rPr>
+        <w:t xml:space="preserve">Plage de </w:t>
+      </w:r>
+      <w:proofErr w:type="spellStart"/>
+      <w:r>
+        <w:rPr>
+          <w:b/>
+          <w:bCs/>
+          <w:sz w:val="28"/>
+          <w:szCs w:val="28"/>
+          <w:u w:val="single"/>
+          <w:lang w:val="en-US"/>
+        </w:rPr>
+        <w:t>donnees</w:t>
+      </w:r>
+      <w:proofErr w:type="spellEnd"/>
+      <w:r>
+        <w:rPr>
+          <w:b/>
+          <w:bCs/>
+          <w:sz w:val="28"/>
+          <w:szCs w:val="28"/>
+          <w:u w:val="single"/>
+          <w:lang w:val="en-US"/>
+        </w:rPr>
+        <w:t xml:space="preserve"> : BETWEEN : </w:t>
+      </w:r>
+      <w:r>
+        <w:rPr>
+          <w:b/>
+          <w:bCs/>
+          <w:color w:val="00B050"/>
+          <w:sz w:val="28"/>
+          <w:szCs w:val="28"/>
+          <w:u w:val="single"/>
+          <w:lang w:val="en-US"/>
+        </w:rPr>
+        <w:t xml:space="preserve">  </w:t>
+      </w:r>
+    </w:p>
+    <w:p>
+      <w:pPr>
+        <w:rPr>
+          <w:color w:val="7030A0"/>
+          <w:sz w:val="24"/>
+          <w:szCs w:val="24"/>
+          <w:lang w:val="en-US"/>
+        </w:rPr>
+      </w:pPr>
+      <w:r>
+        <w:rPr>
+          <w:color w:val="7030A0"/>
+          <w:sz w:val="24"/>
+          <w:szCs w:val="24"/>
+          <w:lang w:val="en-US"/>
+        </w:rPr>
+        <w:t xml:space="preserve">SELECT * FROM </w:t>
+      </w:r>
+      <w:r>
+        <w:rPr>
+          <w:sz w:val="24"/>
+          <w:szCs w:val="24"/>
+          <w:lang w:val="en-US"/>
+        </w:rPr>
+        <w:t xml:space="preserve">table </w:t>
+      </w:r>
+      <w:r>
+        <w:rPr>
+          <w:color w:val="7030A0"/>
+          <w:sz w:val="24"/>
+          <w:szCs w:val="24"/>
+          <w:lang w:val="en-US"/>
+        </w:rPr>
+        <w:t>WHERE</w:t>
+      </w:r>
+      <w:r>
+        <w:rPr>
+          <w:sz w:val="24"/>
+          <w:szCs w:val="24"/>
+          <w:lang w:val="en-US"/>
         </w:rPr>
         <w:t xml:space="preserve"> </w:t>
       </w:r>
+      <w:proofErr w:type="spellStart"/>
+      <w:r>
+        <w:rPr>
+          <w:sz w:val="24"/>
+          <w:szCs w:val="24"/>
+          <w:lang w:val="en-US"/>
+        </w:rPr>
+        <w:t>colonne</w:t>
+      </w:r>
+      <w:proofErr w:type="spellEnd"/>
+      <w:r>
+        <w:rPr>
+          <w:sz w:val="24"/>
+          <w:szCs w:val="24"/>
+          <w:lang w:val="en-US"/>
+        </w:rPr>
+        <w:t xml:space="preserve"> </w:t>
+      </w:r>
+      <w:r>
+        <w:rPr>
+          <w:color w:val="7030A0"/>
+          <w:sz w:val="24"/>
+          <w:szCs w:val="24"/>
+          <w:lang w:val="en-US"/>
+        </w:rPr>
+        <w:t xml:space="preserve">BETWEEN </w:t>
+      </w:r>
+      <w:r>
+        <w:rPr>
+          <w:sz w:val="24"/>
+          <w:szCs w:val="24"/>
+          <w:lang w:val="en-US"/>
+        </w:rPr>
+        <w:t xml:space="preserve">valeur1 </w:t>
+      </w:r>
+      <w:r>
+        <w:rPr>
+          <w:color w:val="7030A0"/>
+          <w:sz w:val="24"/>
+          <w:szCs w:val="24"/>
+          <w:lang w:val="en-US"/>
+        </w:rPr>
+        <w:t xml:space="preserve">AND </w:t>
+      </w:r>
+      <w:r>
+        <w:rPr>
+          <w:sz w:val="24"/>
+          <w:szCs w:val="24"/>
+          <w:lang w:val="en-US"/>
+        </w:rPr>
+        <w:t>valeur2;</w:t>
+      </w:r>
+      <w:r>
+        <w:rPr>
+          <w:sz w:val="24"/>
+          <w:szCs w:val="24"/>
+          <w:lang w:val="en-US"/>
+        </w:rPr>
+        <w:t xml:space="preserve">  </w:t>
+      </w:r>
+      <w:r>
+        <w:rPr>
+          <w:color w:val="7030A0"/>
+          <w:sz w:val="24"/>
+          <w:szCs w:val="24"/>
+          <w:lang w:val="en-US"/>
+        </w:rPr>
+        <w:t xml:space="preserve">   </w:t>
+      </w:r>
+    </w:p>
+    <w:p>
+      <w:pPr>
+        <w:rPr>
+          <w:color w:val="7030A0"/>
+          <w:sz w:val="24"/>
+          <w:szCs w:val="24"/>
+          <w:lang w:val="en-US"/>
+        </w:rPr>
+      </w:pPr>
+    </w:p>
+    <w:p>
+      <w:pPr>
+        <w:rPr>
+          <w:b/>
+          <w:bCs/>
+          <w:color w:val="7030A0"/>
+          <w:sz w:val="28"/>
+          <w:szCs w:val="28"/>
+          <w:u w:val="single"/>
+        </w:rPr>
+      </w:pPr>
+      <w:r>
+        <w:rPr>
+          <w:b/>
+          <w:bCs/>
+          <w:sz w:val="28"/>
+          <w:szCs w:val="28"/>
+          <w:u w:val="single"/>
+        </w:rPr>
+        <w:t xml:space="preserve">Recherche avec : LIKE </w:t>
+      </w:r>
+      <w:r>
+        <w:rPr>
+          <w:b/>
+          <w:bCs/>
+          <w:color w:val="7030A0"/>
+          <w:sz w:val="28"/>
+          <w:szCs w:val="28"/>
+          <w:u w:val="single"/>
+        </w:rPr>
+        <w:t xml:space="preserve">   </w:t>
+      </w:r>
+    </w:p>
+    <w:p>
+      <w:pPr>
+        <w:rPr>
+          <w:sz w:val="24"/>
+          <w:szCs w:val="24"/>
+        </w:rPr>
+      </w:pPr>
+      <w:r>
+        <w:rPr>
+          <w:sz w:val="24"/>
+          <w:szCs w:val="24"/>
+        </w:rPr>
+        <w:t xml:space="preserve">Ex: </w:t>
+      </w:r>
       <w:r>
         <w:rPr>
           <w:color w:val="7030A0"/>
@@ -2292,105 +2546,325 @@
           <w:sz w:val="24"/>
           <w:szCs w:val="24"/>
         </w:rPr>
-        <w:t>table</w:t>
-      </w:r>
-      <w:r>
-        <w:rPr>
-          <w:color w:val="7030A0"/>
-          <w:sz w:val="24"/>
-          <w:szCs w:val="24"/>
-        </w:rPr>
-        <w:t xml:space="preserve"> WHERE </w:t>
-      </w:r>
-      <w:r>
-        <w:rPr>
-          <w:sz w:val="24"/>
-          <w:szCs w:val="24"/>
-        </w:rPr>
-        <w:t xml:space="preserve">colonne </w:t>
-      </w:r>
-      <w:r>
-        <w:rPr>
-          <w:color w:val="7030A0"/>
-          <w:sz w:val="24"/>
-          <w:szCs w:val="24"/>
-        </w:rPr>
-        <w:t>IN</w:t>
-      </w:r>
-      <w:r>
-        <w:rPr>
-          <w:sz w:val="24"/>
-          <w:szCs w:val="24"/>
-        </w:rPr>
-        <w:t xml:space="preserve"> (valeur1, valeur2, valeur3</w:t>
-      </w:r>
-      <w:proofErr w:type="gramStart"/>
-      <w:r>
-        <w:rPr>
-          <w:sz w:val="24"/>
-          <w:szCs w:val="24"/>
-        </w:rPr>
-        <w:t>);</w:t>
-      </w:r>
-      <w:proofErr w:type="gramEnd"/>
-    </w:p>
-    <w:p>
-      <w:pPr>
-        <w:rPr>
-          <w:sz w:val="24"/>
-          <w:szCs w:val="24"/>
-        </w:rPr>
-      </w:pPr>
-    </w:p>
-    <w:p>
-      <w:pPr>
-        <w:rPr>
-          <w:sz w:val="24"/>
-          <w:szCs w:val="24"/>
-          <w:lang w:val="en-US"/>
-        </w:rPr>
-      </w:pPr>
-      <w:r>
-        <w:rPr>
-          <w:sz w:val="24"/>
-          <w:szCs w:val="24"/>
-        </w:rPr>
-        <w:t xml:space="preserve">      </w:t>
-      </w:r>
-      <w:proofErr w:type="gramStart"/>
-      <w:r>
-        <w:rPr>
-          <w:sz w:val="24"/>
-          <w:szCs w:val="24"/>
-          <w:lang w:val="en-US"/>
-        </w:rPr>
-        <w:t xml:space="preserve">Ex </w:t>
-      </w:r>
-      <w:r>
-        <w:rPr>
-          <w:sz w:val="24"/>
-          <w:szCs w:val="24"/>
-          <w:lang w:val="en-US"/>
-        </w:rPr>
-        <w:t> :</w:t>
-      </w:r>
-      <w:proofErr w:type="gramEnd"/>
-      <w:r>
-        <w:rPr>
-          <w:sz w:val="24"/>
-          <w:szCs w:val="24"/>
-          <w:lang w:val="en-US"/>
+        <w:t xml:space="preserve">clients </w:t>
+      </w:r>
+      <w:r>
+        <w:rPr>
+          <w:color w:val="7030A0"/>
+          <w:sz w:val="24"/>
+          <w:szCs w:val="24"/>
+        </w:rPr>
+        <w:t>WHERE</w:t>
+      </w:r>
+      <w:r>
+        <w:rPr>
+          <w:sz w:val="24"/>
+          <w:szCs w:val="24"/>
+        </w:rPr>
+        <w:t xml:space="preserve"> nom LIKE '</w:t>
+      </w:r>
+      <w:proofErr w:type="spellStart"/>
+      <w:r>
+        <w:rPr>
+          <w:sz w:val="24"/>
+          <w:szCs w:val="24"/>
+        </w:rPr>
+        <w:t>B_b</w:t>
+      </w:r>
+      <w:proofErr w:type="spellEnd"/>
+      <w:r>
+        <w:rPr>
+          <w:sz w:val="24"/>
+          <w:szCs w:val="24"/>
+        </w:rPr>
+        <w:t>%';</w:t>
+      </w:r>
+    </w:p>
+    <w:p>
+      <w:pPr>
+        <w:rPr>
+          <w:sz w:val="24"/>
+          <w:szCs w:val="24"/>
+        </w:rPr>
+      </w:pPr>
+      <w:r>
+        <w:rPr>
+          <w:color w:val="FF0000"/>
+          <w:sz w:val="24"/>
+          <w:szCs w:val="24"/>
+        </w:rPr>
+        <w:t>%</w:t>
+      </w:r>
+      <w:r>
+        <w:rPr>
+          <w:sz w:val="24"/>
+          <w:szCs w:val="24"/>
+        </w:rPr>
+        <w:t xml:space="preserve"> : n’importe quel </w:t>
+      </w:r>
+      <w:proofErr w:type="spellStart"/>
+      <w:r>
+        <w:rPr>
+          <w:sz w:val="24"/>
+          <w:szCs w:val="24"/>
+        </w:rPr>
+        <w:t>caractere</w:t>
+      </w:r>
+      <w:proofErr w:type="spellEnd"/>
+      <w:r>
+        <w:rPr>
+          <w:sz w:val="24"/>
+          <w:szCs w:val="24"/>
+        </w:rPr>
+        <w:t xml:space="preserve"> (e</w:t>
+      </w:r>
+      <w:r>
+        <w:rPr>
+          <w:sz w:val="24"/>
+          <w:szCs w:val="24"/>
+        </w:rPr>
+        <w:t>x : b% = b suivi de n’importe quoi)</w:t>
+      </w:r>
+    </w:p>
+    <w:p>
+      <w:pPr>
+        <w:rPr>
+          <w:sz w:val="24"/>
+          <w:szCs w:val="24"/>
+        </w:rPr>
+      </w:pPr>
+      <w:r>
+        <w:rPr>
+          <w:color w:val="FF0000"/>
+          <w:sz w:val="24"/>
+          <w:szCs w:val="24"/>
+        </w:rPr>
+        <w:t>_</w:t>
+      </w:r>
+      <w:r>
+        <w:rPr>
+          <w:sz w:val="24"/>
+          <w:szCs w:val="24"/>
+        </w:rPr>
+        <w:t xml:space="preserve"> : exactement </w:t>
+      </w:r>
+      <w:r>
+        <w:rPr>
+          <w:sz w:val="24"/>
+          <w:szCs w:val="24"/>
+        </w:rPr>
+        <w:t xml:space="preserve">un </w:t>
+      </w:r>
+      <w:r>
+        <w:rPr>
+          <w:sz w:val="24"/>
+          <w:szCs w:val="24"/>
         </w:rPr>
         <w:t xml:space="preserve"> </w:t>
       </w:r>
-      <w:r>
-        <w:rPr>
-          <w:color w:val="7030A0"/>
-          <w:sz w:val="24"/>
-          <w:szCs w:val="24"/>
-          <w:lang w:val="en-US"/>
-        </w:rPr>
-        <w:t xml:space="preserve">SELECT * FROM </w:t>
+      <w:proofErr w:type="spellStart"/>
+      <w:r>
+        <w:rPr>
+          <w:sz w:val="24"/>
+          <w:szCs w:val="24"/>
+        </w:rPr>
+        <w:t>carac</w:t>
+      </w:r>
+      <w:r>
+        <w:rPr>
+          <w:sz w:val="24"/>
+          <w:szCs w:val="24"/>
+        </w:rPr>
+        <w:t>t</w:t>
+      </w:r>
+      <w:r>
+        <w:rPr>
+          <w:sz w:val="24"/>
+          <w:szCs w:val="24"/>
+        </w:rPr>
+        <w:t>ere</w:t>
+      </w:r>
+      <w:proofErr w:type="spellEnd"/>
+      <w:r>
+        <w:rPr>
+          <w:sz w:val="24"/>
+          <w:szCs w:val="24"/>
+        </w:rPr>
+        <w:t xml:space="preserve">(ex : </w:t>
+      </w:r>
+      <w:proofErr w:type="spellStart"/>
+      <w:r>
+        <w:rPr>
+          <w:sz w:val="24"/>
+          <w:szCs w:val="24"/>
+        </w:rPr>
+        <w:t>o_i</w:t>
+      </w:r>
+      <w:proofErr w:type="spellEnd"/>
+      <w:r>
+        <w:rPr>
+          <w:sz w:val="24"/>
+          <w:szCs w:val="24"/>
+        </w:rPr>
+        <w:t xml:space="preserve"> = o suivi d’1 </w:t>
+      </w:r>
+      <w:proofErr w:type="spellStart"/>
+      <w:r>
+        <w:rPr>
+          <w:sz w:val="24"/>
+          <w:szCs w:val="24"/>
+        </w:rPr>
+        <w:t>caractere</w:t>
+      </w:r>
+      <w:proofErr w:type="spellEnd"/>
+      <w:r>
+        <w:rPr>
+          <w:sz w:val="24"/>
+          <w:szCs w:val="24"/>
+        </w:rPr>
+        <w:t xml:space="preserve"> puis i)</w:t>
+      </w:r>
+    </w:p>
+    <w:p>
+      <w:pPr>
+        <w:rPr>
+          <w:sz w:val="24"/>
+          <w:szCs w:val="24"/>
+        </w:rPr>
+      </w:pPr>
+    </w:p>
+    <w:p>
+      <w:pPr>
+        <w:rPr>
+          <w:b/>
+          <w:bCs/>
+          <w:sz w:val="28"/>
+          <w:szCs w:val="28"/>
+          <w:u w:val="single"/>
+          <w:lang w:val="en-US"/>
+        </w:rPr>
+      </w:pPr>
+      <w:r>
+        <w:rPr>
+          <w:b/>
+          <w:bCs/>
+          <w:sz w:val="28"/>
+          <w:szCs w:val="28"/>
+          <w:u w:val="single"/>
+          <w:lang w:val="en-US"/>
+        </w:rPr>
+        <w:t>WHERE AVANCEE :</w:t>
+      </w:r>
+    </w:p>
+    <w:p>
+      <w:pPr>
+        <w:rPr>
+          <w:sz w:val="24"/>
+          <w:szCs w:val="24"/>
+          <w:lang w:val="en-US"/>
+        </w:rPr>
+      </w:pPr>
+      <w:r>
+        <w:rPr>
+          <w:b/>
+          <w:bCs/>
+          <w:sz w:val="28"/>
+          <w:szCs w:val="28"/>
+          <w:lang w:val="en-US"/>
+        </w:rPr>
+        <w:t xml:space="preserve">AND, OR : </w:t>
+      </w:r>
+      <w:proofErr w:type="spellStart"/>
+      <w:r>
+        <w:rPr>
+          <w:sz w:val="24"/>
+          <w:szCs w:val="24"/>
+          <w:lang w:val="en-US"/>
+        </w:rPr>
+        <w:t>pareil</w:t>
+      </w:r>
+      <w:proofErr w:type="spellEnd"/>
+      <w:r>
+        <w:rPr>
+          <w:sz w:val="24"/>
+          <w:szCs w:val="24"/>
+          <w:lang w:val="en-US"/>
+        </w:rPr>
+        <w:t xml:space="preserve"> </w:t>
+      </w:r>
+      <w:proofErr w:type="spellStart"/>
+      <w:r>
+        <w:rPr>
+          <w:sz w:val="24"/>
+          <w:szCs w:val="24"/>
+          <w:lang w:val="en-US"/>
+        </w:rPr>
+        <w:t>qu’on</w:t>
+      </w:r>
+      <w:proofErr w:type="spellEnd"/>
+      <w:r>
+        <w:rPr>
+          <w:sz w:val="24"/>
+          <w:szCs w:val="24"/>
+          <w:lang w:val="en-US"/>
+        </w:rPr>
+        <w:t xml:space="preserve"> </w:t>
+      </w:r>
+      <w:proofErr w:type="spellStart"/>
+      <w:r>
+        <w:rPr>
+          <w:sz w:val="24"/>
+          <w:szCs w:val="24"/>
+          <w:lang w:val="en-US"/>
+        </w:rPr>
+        <w:t>algorithme</w:t>
+      </w:r>
+      <w:proofErr w:type="spellEnd"/>
+    </w:p>
+    <w:p>
+      <w:pPr>
+        <w:rPr>
+          <w:sz w:val="24"/>
+          <w:szCs w:val="24"/>
+          <w:lang w:val="en-US"/>
+        </w:rPr>
+      </w:pPr>
+    </w:p>
+    <w:p>
+      <w:pPr>
+        <w:rPr>
+          <w:sz w:val="24"/>
+          <w:szCs w:val="24"/>
+          <w:lang w:val="en-US"/>
+        </w:rPr>
+      </w:pPr>
+      <w:r>
+        <w:rPr>
+          <w:b/>
+          <w:bCs/>
+          <w:sz w:val="28"/>
+          <w:szCs w:val="28"/>
+          <w:lang w:val="en-US"/>
+        </w:rPr>
+        <w:t xml:space="preserve">NOT : </w:t>
+      </w:r>
+      <w:r>
+        <w:rPr>
+          <w:color w:val="7030A0"/>
+          <w:sz w:val="24"/>
+          <w:szCs w:val="24"/>
+          <w:lang w:val="en-US"/>
+        </w:rPr>
+        <w:t>SELECT * FRO</w:t>
+      </w:r>
+      <w:r>
+        <w:rPr>
+          <w:color w:val="7030A0"/>
+          <w:sz w:val="24"/>
+          <w:szCs w:val="24"/>
+          <w:lang w:val="en-US"/>
+        </w:rPr>
+        <w:t xml:space="preserve">M </w:t>
       </w:r>
       <w:r>
         <w:rPr>
@@ -2407,166 +2881,93 @@
           <w:szCs w:val="24"/>
           <w:lang w:val="en-US"/>
         </w:rPr>
-        <w:t>WHERE</w:t>
-      </w:r>
-      <w:r>
-        <w:rPr>
-          <w:sz w:val="24"/>
-          <w:szCs w:val="24"/>
-          <w:lang w:val="en-US"/>
-        </w:rPr>
-        <w:t xml:space="preserve"> age </w:t>
-      </w:r>
-      <w:r>
-        <w:rPr>
-          <w:color w:val="7030A0"/>
-          <w:sz w:val="24"/>
-          <w:szCs w:val="24"/>
-          <w:lang w:val="en-US"/>
-        </w:rPr>
-        <w:t xml:space="preserve">IN </w:t>
-      </w:r>
-      <w:r>
-        <w:rPr>
-          <w:sz w:val="24"/>
-          <w:szCs w:val="24"/>
-          <w:lang w:val="en-US"/>
-        </w:rPr>
-        <w:t>(28, 35, 42);</w:t>
-      </w:r>
-    </w:p>
-    <w:p>
-      <w:pPr>
-        <w:rPr>
-          <w:color w:val="00B050"/>
-          <w:sz w:val="24"/>
-          <w:szCs w:val="24"/>
-          <w:lang w:val="en-US"/>
-        </w:rPr>
-      </w:pPr>
-      <w:r>
-        <w:rPr>
-          <w:color w:val="00B050"/>
-          <w:sz w:val="24"/>
-          <w:szCs w:val="24"/>
-          <w:lang w:val="en-US"/>
-        </w:rPr>
-        <w:t xml:space="preserve">    </w:t>
-      </w:r>
-    </w:p>
-    <w:p>
-      <w:pPr>
-        <w:rPr>
-          <w:b/>
-          <w:bCs/>
-          <w:color w:val="00B050"/>
-          <w:sz w:val="28"/>
-          <w:szCs w:val="28"/>
-          <w:u w:val="single"/>
-          <w:lang w:val="en-US"/>
-        </w:rPr>
-      </w:pPr>
-      <w:r>
-        <w:rPr>
-          <w:b/>
-          <w:bCs/>
-          <w:sz w:val="28"/>
-          <w:szCs w:val="28"/>
-          <w:u w:val="single"/>
-          <w:lang w:val="en-US"/>
-        </w:rPr>
-        <w:t xml:space="preserve">Plage de </w:t>
+        <w:t xml:space="preserve">WHERE NOT </w:t>
       </w:r>
       <w:proofErr w:type="spellStart"/>
-      <w:proofErr w:type="gramStart"/>
-      <w:r>
-        <w:rPr>
-          <w:b/>
-          <w:bCs/>
-          <w:sz w:val="28"/>
-          <w:szCs w:val="28"/>
-          <w:u w:val="single"/>
-          <w:lang w:val="en-US"/>
-        </w:rPr>
-        <w:t>donnees</w:t>
+      <w:r>
+        <w:rPr>
+          <w:sz w:val="24"/>
+          <w:szCs w:val="24"/>
+          <w:lang w:val="en-US"/>
+        </w:rPr>
+        <w:t>ville</w:t>
       </w:r>
       <w:proofErr w:type="spellEnd"/>
       <w:r>
         <w:rPr>
-          <w:b/>
-          <w:bCs/>
-          <w:sz w:val="28"/>
-          <w:szCs w:val="28"/>
-          <w:u w:val="single"/>
-          <w:lang w:val="en-US"/>
-        </w:rPr>
-        <w:t xml:space="preserve"> :</w:t>
-      </w:r>
-      <w:proofErr w:type="gramEnd"/>
-      <w:r>
-        <w:rPr>
-          <w:b/>
-          <w:bCs/>
-          <w:sz w:val="28"/>
-          <w:szCs w:val="28"/>
-          <w:u w:val="single"/>
-          <w:lang w:val="en-US"/>
-        </w:rPr>
-        <w:t xml:space="preserve"> BETWEEN : </w:t>
-      </w:r>
-      <w:r>
-        <w:rPr>
-          <w:b/>
-          <w:bCs/>
-          <w:color w:val="00B050"/>
-          <w:sz w:val="28"/>
-          <w:szCs w:val="28"/>
-          <w:u w:val="single"/>
-          <w:lang w:val="en-US"/>
-        </w:rPr>
-        <w:t xml:space="preserve">  </w:t>
-      </w:r>
-    </w:p>
-    <w:p>
-      <w:pPr>
-        <w:rPr>
-          <w:color w:val="7030A0"/>
-          <w:sz w:val="24"/>
-          <w:szCs w:val="24"/>
-          <w:lang w:val="en-US"/>
-        </w:rPr>
-      </w:pPr>
-      <w:r>
-        <w:rPr>
-          <w:color w:val="7030A0"/>
-          <w:sz w:val="24"/>
-          <w:szCs w:val="24"/>
-          <w:lang w:val="en-US"/>
-        </w:rPr>
-        <w:t xml:space="preserve">SELECT * FROM </w:t>
-      </w:r>
-      <w:r>
-        <w:rPr>
-          <w:sz w:val="24"/>
-          <w:szCs w:val="24"/>
-          <w:lang w:val="en-US"/>
-        </w:rPr>
-        <w:t xml:space="preserve">table </w:t>
-      </w:r>
-      <w:r>
-        <w:rPr>
-          <w:color w:val="7030A0"/>
-          <w:sz w:val="24"/>
-          <w:szCs w:val="24"/>
-          <w:lang w:val="en-US"/>
-        </w:rPr>
-        <w:t>WHERE</w:t>
-      </w:r>
-      <w:r>
-        <w:rPr>
-          <w:sz w:val="24"/>
-          <w:szCs w:val="24"/>
-          <w:lang w:val="en-US"/>
+          <w:sz w:val="24"/>
+          <w:szCs w:val="24"/>
+          <w:lang w:val="en-US"/>
+        </w:rPr>
+        <w:t xml:space="preserve"> = 'Paris';</w:t>
+      </w:r>
+    </w:p>
+    <w:p>
+      <w:pPr>
+        <w:rPr>
+          <w:sz w:val="24"/>
+          <w:szCs w:val="24"/>
+        </w:rPr>
+      </w:pPr>
+      <w:r>
+        <w:rPr>
+          <w:sz w:val="24"/>
+          <w:szCs w:val="24"/>
+        </w:rPr>
+        <w:t xml:space="preserve">EQUIVAUT A = </w:t>
+      </w:r>
+      <w:r>
+        <w:rPr>
+          <w:sz w:val="24"/>
+          <w:szCs w:val="24"/>
+        </w:rPr>
+        <w:t>équivalent à ville != 'Paris'</w:t>
+      </w:r>
+    </w:p>
+    <w:p>
+      <w:pPr>
+        <w:rPr>
+          <w:sz w:val="24"/>
+          <w:szCs w:val="24"/>
+        </w:rPr>
+      </w:pPr>
+    </w:p>
+    <w:p>
+      <w:pPr>
+        <w:rPr>
+          <w:sz w:val="24"/>
+          <w:szCs w:val="24"/>
+        </w:rPr>
+      </w:pPr>
+      <w:r>
+        <w:rPr>
+          <w:b/>
+          <w:bCs/>
+          <w:sz w:val="28"/>
+          <w:szCs w:val="28"/>
+        </w:rPr>
+        <w:t xml:space="preserve">IS NULL / IS NOT NULL = </w:t>
+      </w:r>
+      <w:proofErr w:type="spellStart"/>
+      <w:r>
+        <w:rPr>
+          <w:sz w:val="24"/>
+          <w:szCs w:val="24"/>
+        </w:rPr>
+        <w:t>verifier</w:t>
+      </w:r>
+      <w:proofErr w:type="spellEnd"/>
+      <w:r>
+        <w:rPr>
+          <w:sz w:val="24"/>
+          <w:szCs w:val="24"/>
+        </w:rPr>
+        <w:t xml:space="preserve"> si une Valeur est</w:t>
+      </w:r>
+      <w:r>
+        <w:rPr>
+          <w:sz w:val="24"/>
+          <w:szCs w:val="24"/>
         </w:rPr>
         <w:t xml:space="preserve"> </w:t>
       </w:r>
@@ -2575,652 +2976,14 @@
         <w:rPr>
           <w:sz w:val="24"/>
           <w:szCs w:val="24"/>
-          <w:lang w:val="en-US"/>
-        </w:rPr>
-        <w:t>colonne</w:t>
+        </w:rPr>
+        <w:t>Null</w:t>
       </w:r>
       <w:proofErr w:type="spellEnd"/>
       <w:r>
         <w:rPr>
           <w:sz w:val="24"/>
           <w:szCs w:val="24"/>
-          <w:lang w:val="en-US"/>
-        </w:rPr>
-        <w:t xml:space="preserve"> </w:t>
-      </w:r>
-      <w:r>
-        <w:rPr>
-          <w:color w:val="7030A0"/>
-          <w:sz w:val="24"/>
-          <w:szCs w:val="24"/>
-          <w:lang w:val="en-US"/>
-        </w:rPr>
-        <w:t xml:space="preserve">BETWEEN </w:t>
-      </w:r>
-      <w:r>
-        <w:rPr>
-          <w:sz w:val="24"/>
-          <w:szCs w:val="24"/>
-          <w:lang w:val="en-US"/>
-        </w:rPr>
-        <w:t xml:space="preserve">valeur1 </w:t>
-      </w:r>
-      <w:r>
-        <w:rPr>
-          <w:color w:val="7030A0"/>
-          <w:sz w:val="24"/>
-          <w:szCs w:val="24"/>
-          <w:lang w:val="en-US"/>
-        </w:rPr>
-        <w:t xml:space="preserve">AND </w:t>
-      </w:r>
-      <w:r>
-        <w:rPr>
-          <w:sz w:val="24"/>
-          <w:szCs w:val="24"/>
-          <w:lang w:val="en-US"/>
-        </w:rPr>
-        <w:t>valeur2;</w:t>
-      </w:r>
-      <w:r>
-        <w:rPr>
-          <w:sz w:val="24"/>
-          <w:szCs w:val="24"/>
-          <w:lang w:val="en-US"/>
-        </w:rPr>
-        <w:t xml:space="preserve">  </w:t>
-      </w:r>
-      <w:r>
-        <w:rPr>
-          <w:color w:val="7030A0"/>
-          <w:sz w:val="24"/>
-          <w:szCs w:val="24"/>
-          <w:lang w:val="en-US"/>
-        </w:rPr>
-        <w:t xml:space="preserve">   </w:t>
-      </w:r>
-    </w:p>
-    <w:p>
-      <w:pPr>
-        <w:rPr>
-          <w:color w:val="7030A0"/>
-          <w:sz w:val="24"/>
-          <w:szCs w:val="24"/>
-          <w:lang w:val="en-US"/>
-        </w:rPr>
-      </w:pPr>
-    </w:p>
-    <w:p>
-      <w:pPr>
-        <w:rPr>
-          <w:b/>
-          <w:bCs/>
-          <w:color w:val="7030A0"/>
-          <w:sz w:val="28"/>
-          <w:szCs w:val="28"/>
-          <w:u w:val="single"/>
-        </w:rPr>
-      </w:pPr>
-      <w:r>
-        <w:rPr>
-          <w:b/>
-          <w:bCs/>
-          <w:sz w:val="28"/>
-          <w:szCs w:val="28"/>
-          <w:u w:val="single"/>
-        </w:rPr>
-        <w:t xml:space="preserve">Recherche avec : LIKE </w:t>
-      </w:r>
-      <w:r>
-        <w:rPr>
-          <w:b/>
-          <w:bCs/>
-          <w:color w:val="7030A0"/>
-          <w:sz w:val="28"/>
-          <w:szCs w:val="28"/>
-          <w:u w:val="single"/>
-        </w:rPr>
-        <w:t xml:space="preserve">   </w:t>
-      </w:r>
-    </w:p>
-    <w:p>
-      <w:pPr>
-        <w:rPr>
-          <w:sz w:val="24"/>
-          <w:szCs w:val="24"/>
-          <w:lang w:val="en-US"/>
-        </w:rPr>
-      </w:pPr>
-      <w:r>
-        <w:rPr>
-          <w:sz w:val="24"/>
-          <w:szCs w:val="24"/>
-          <w:lang w:val="en-US"/>
-        </w:rPr>
-        <w:t xml:space="preserve">Ex: </w:t>
-      </w:r>
-      <w:r>
-        <w:rPr>
-          <w:color w:val="7030A0"/>
-          <w:sz w:val="24"/>
-          <w:szCs w:val="24"/>
-          <w:lang w:val="en-US"/>
-        </w:rPr>
-        <w:t xml:space="preserve">SELECT * FROM </w:t>
-      </w:r>
-      <w:r>
-        <w:rPr>
-          <w:sz w:val="24"/>
-          <w:szCs w:val="24"/>
-          <w:lang w:val="en-US"/>
-        </w:rPr>
-        <w:t xml:space="preserve">clients </w:t>
-      </w:r>
-      <w:r>
-        <w:rPr>
-          <w:color w:val="7030A0"/>
-          <w:sz w:val="24"/>
-          <w:szCs w:val="24"/>
-          <w:lang w:val="en-US"/>
-        </w:rPr>
-        <w:t>WHERE</w:t>
-      </w:r>
-      <w:r>
-        <w:rPr>
-          <w:sz w:val="24"/>
-          <w:szCs w:val="24"/>
-          <w:lang w:val="en-US"/>
-        </w:rPr>
-        <w:t xml:space="preserve"> nom LIKE '</w:t>
-      </w:r>
-      <w:proofErr w:type="spellStart"/>
-      <w:r>
-        <w:rPr>
-          <w:sz w:val="24"/>
-          <w:szCs w:val="24"/>
-          <w:lang w:val="en-US"/>
-        </w:rPr>
-        <w:t>B_b</w:t>
-      </w:r>
-      <w:proofErr w:type="spellEnd"/>
-      <w:r>
-        <w:rPr>
-          <w:sz w:val="24"/>
-          <w:szCs w:val="24"/>
-          <w:lang w:val="en-US"/>
-        </w:rPr>
-        <w:t>%';</w:t>
-      </w:r>
-    </w:p>
-    <w:p>
-      <w:pPr>
-        <w:rPr>
-          <w:sz w:val="24"/>
-          <w:szCs w:val="24"/>
-        </w:rPr>
-      </w:pPr>
-      <w:r>
-        <w:rPr>
-          <w:color w:val="FF0000"/>
-          <w:sz w:val="24"/>
-          <w:szCs w:val="24"/>
-        </w:rPr>
-        <w:t>%</w:t>
-      </w:r>
-      <w:r>
-        <w:rPr>
-          <w:sz w:val="24"/>
-          <w:szCs w:val="24"/>
-        </w:rPr>
-        <w:t xml:space="preserve"> : n’importe quel </w:t>
-      </w:r>
-      <w:proofErr w:type="spellStart"/>
-      <w:r>
-        <w:rPr>
-          <w:sz w:val="24"/>
-          <w:szCs w:val="24"/>
-        </w:rPr>
-        <w:t>caractere</w:t>
-      </w:r>
-      <w:proofErr w:type="spellEnd"/>
-      <w:r>
-        <w:rPr>
-          <w:sz w:val="24"/>
-          <w:szCs w:val="24"/>
-        </w:rPr>
-        <w:t xml:space="preserve"> (e</w:t>
-      </w:r>
-      <w:r>
-        <w:rPr>
-          <w:sz w:val="24"/>
-          <w:szCs w:val="24"/>
-        </w:rPr>
-        <w:t>x : b% = b suivi de n’importe quoi)</w:t>
-      </w:r>
-    </w:p>
-    <w:p>
-      <w:pPr>
-        <w:rPr>
-          <w:sz w:val="24"/>
-          <w:szCs w:val="24"/>
-        </w:rPr>
-      </w:pPr>
-      <w:r>
-        <w:rPr>
-          <w:color w:val="FF0000"/>
-          <w:sz w:val="24"/>
-          <w:szCs w:val="24"/>
-        </w:rPr>
-        <w:t>_</w:t>
-      </w:r>
-      <w:r>
-        <w:rPr>
-          <w:sz w:val="24"/>
-          <w:szCs w:val="24"/>
-        </w:rPr>
-        <w:t xml:space="preserve"> : exactement </w:t>
-      </w:r>
-      <w:proofErr w:type="gramStart"/>
-      <w:r>
-        <w:rPr>
-          <w:sz w:val="24"/>
-          <w:szCs w:val="24"/>
-        </w:rPr>
-        <w:t xml:space="preserve">un </w:t>
-      </w:r>
-      <w:r>
-        <w:rPr>
-          <w:sz w:val="24"/>
-          <w:szCs w:val="24"/>
-        </w:rPr>
-        <w:t xml:space="preserve"> </w:t>
-      </w:r>
-      <w:proofErr w:type="spellStart"/>
-      <w:r>
-        <w:rPr>
-          <w:sz w:val="24"/>
-          <w:szCs w:val="24"/>
-        </w:rPr>
-        <w:t>carac</w:t>
-      </w:r>
-      <w:r>
-        <w:rPr>
-          <w:sz w:val="24"/>
-          <w:szCs w:val="24"/>
-        </w:rPr>
-        <w:t>t</w:t>
-      </w:r>
-      <w:r>
-        <w:rPr>
-          <w:sz w:val="24"/>
-          <w:szCs w:val="24"/>
-        </w:rPr>
-        <w:t>ere</w:t>
-      </w:r>
-      <w:proofErr w:type="spellEnd"/>
-      <w:proofErr w:type="gramEnd"/>
-      <w:r>
-        <w:rPr>
-          <w:sz w:val="24"/>
-          <w:szCs w:val="24"/>
-        </w:rPr>
-        <w:t xml:space="preserve">(ex : </w:t>
-      </w:r>
-      <w:proofErr w:type="spellStart"/>
-      <w:r>
-        <w:rPr>
-          <w:sz w:val="24"/>
-          <w:szCs w:val="24"/>
-        </w:rPr>
-        <w:t>o_i</w:t>
-      </w:r>
-      <w:proofErr w:type="spellEnd"/>
-      <w:r>
-        <w:rPr>
-          <w:sz w:val="24"/>
-          <w:szCs w:val="24"/>
-        </w:rPr>
-        <w:t xml:space="preserve"> = o suivi d’1 </w:t>
-      </w:r>
-      <w:proofErr w:type="spellStart"/>
-      <w:r>
-        <w:rPr>
-          <w:sz w:val="24"/>
-          <w:szCs w:val="24"/>
-        </w:rPr>
-        <w:t>caractere</w:t>
-      </w:r>
-      <w:proofErr w:type="spellEnd"/>
-      <w:r>
-        <w:rPr>
-          <w:sz w:val="24"/>
-          <w:szCs w:val="24"/>
-        </w:rPr>
-        <w:t xml:space="preserve"> puis i)</w:t>
-      </w:r>
-    </w:p>
-    <w:p>
-      <w:pPr>
-        <w:rPr>
-          <w:sz w:val="24"/>
-          <w:szCs w:val="24"/>
-        </w:rPr>
-      </w:pPr>
-    </w:p>
-    <w:p>
-      <w:pPr>
-        <w:rPr>
-          <w:b/>
-          <w:bCs/>
-          <w:sz w:val="28"/>
-          <w:szCs w:val="28"/>
-          <w:u w:val="single"/>
-          <w:lang w:val="en-US"/>
-        </w:rPr>
-      </w:pPr>
-      <w:r>
-        <w:rPr>
-          <w:b/>
-          <w:bCs/>
-          <w:sz w:val="28"/>
-          <w:szCs w:val="28"/>
-          <w:u w:val="single"/>
-          <w:lang w:val="en-US"/>
-        </w:rPr>
-        <w:t xml:space="preserve">WHERE </w:t>
-      </w:r>
-      <w:proofErr w:type="gramStart"/>
-      <w:r>
-        <w:rPr>
-          <w:b/>
-          <w:bCs/>
-          <w:sz w:val="28"/>
-          <w:szCs w:val="28"/>
-          <w:u w:val="single"/>
-          <w:lang w:val="en-US"/>
-        </w:rPr>
-        <w:t>AVANCEE :</w:t>
-      </w:r>
-      <w:proofErr w:type="gramEnd"/>
-    </w:p>
-    <w:p>
-      <w:pPr>
-        <w:rPr>
-          <w:sz w:val="24"/>
-          <w:szCs w:val="24"/>
-          <w:lang w:val="en-US"/>
-        </w:rPr>
-      </w:pPr>
-      <w:r>
-        <w:rPr>
-          <w:b/>
-          <w:bCs/>
-          <w:sz w:val="28"/>
-          <w:szCs w:val="28"/>
-          <w:lang w:val="en-US"/>
-        </w:rPr>
-        <w:t xml:space="preserve">AND, </w:t>
-      </w:r>
-      <w:proofErr w:type="gramStart"/>
-      <w:r>
-        <w:rPr>
-          <w:b/>
-          <w:bCs/>
-          <w:sz w:val="28"/>
-          <w:szCs w:val="28"/>
-          <w:lang w:val="en-US"/>
-        </w:rPr>
-        <w:t>OR :</w:t>
-      </w:r>
-      <w:proofErr w:type="gramEnd"/>
-      <w:r>
-        <w:rPr>
-          <w:b/>
-          <w:bCs/>
-          <w:sz w:val="28"/>
-          <w:szCs w:val="28"/>
-          <w:lang w:val="en-US"/>
-        </w:rPr>
-        <w:t xml:space="preserve"> </w:t>
-      </w:r>
-      <w:proofErr w:type="spellStart"/>
-      <w:r>
-        <w:rPr>
-          <w:sz w:val="24"/>
-          <w:szCs w:val="24"/>
-          <w:lang w:val="en-US"/>
-        </w:rPr>
-        <w:t>pareil</w:t>
-      </w:r>
-      <w:proofErr w:type="spellEnd"/>
-      <w:r>
-        <w:rPr>
-          <w:sz w:val="24"/>
-          <w:szCs w:val="24"/>
-          <w:lang w:val="en-US"/>
-        </w:rPr>
-        <w:t xml:space="preserve"> </w:t>
-      </w:r>
-      <w:proofErr w:type="spellStart"/>
-      <w:r>
-        <w:rPr>
-          <w:sz w:val="24"/>
-          <w:szCs w:val="24"/>
-          <w:lang w:val="en-US"/>
-        </w:rPr>
-        <w:t>qu’on</w:t>
-      </w:r>
-      <w:proofErr w:type="spellEnd"/>
-      <w:r>
-        <w:rPr>
-          <w:sz w:val="24"/>
-          <w:szCs w:val="24"/>
-          <w:lang w:val="en-US"/>
-        </w:rPr>
-        <w:t xml:space="preserve"> </w:t>
-      </w:r>
-      <w:proofErr w:type="spellStart"/>
-      <w:r>
-        <w:rPr>
-          <w:sz w:val="24"/>
-          <w:szCs w:val="24"/>
-          <w:lang w:val="en-US"/>
-        </w:rPr>
-        <w:t>algorithme</w:t>
-      </w:r>
-      <w:proofErr w:type="spellEnd"/>
-    </w:p>
-    <w:p>
-      <w:pPr>
-        <w:rPr>
-          <w:sz w:val="24"/>
-          <w:szCs w:val="24"/>
-          <w:lang w:val="en-US"/>
-        </w:rPr>
-      </w:pPr>
-    </w:p>
-    <w:p>
-      <w:pPr>
-        <w:rPr>
-          <w:sz w:val="24"/>
-          <w:szCs w:val="24"/>
-          <w:lang w:val="en-US"/>
-        </w:rPr>
-      </w:pPr>
-      <w:proofErr w:type="gramStart"/>
-      <w:r>
-        <w:rPr>
-          <w:b/>
-          <w:bCs/>
-          <w:sz w:val="28"/>
-          <w:szCs w:val="28"/>
-          <w:lang w:val="en-US"/>
-        </w:rPr>
-        <w:t>NOT :</w:t>
-      </w:r>
-      <w:proofErr w:type="gramEnd"/>
-      <w:r>
-        <w:rPr>
-          <w:b/>
-          <w:bCs/>
-          <w:sz w:val="28"/>
-          <w:szCs w:val="28"/>
-          <w:lang w:val="en-US"/>
-        </w:rPr>
-        <w:t xml:space="preserve"> </w:t>
-      </w:r>
-      <w:r>
-        <w:rPr>
-          <w:color w:val="7030A0"/>
-          <w:sz w:val="24"/>
-          <w:szCs w:val="24"/>
-          <w:lang w:val="en-US"/>
-        </w:rPr>
-        <w:t>SELECT * FRO</w:t>
-      </w:r>
-      <w:r>
-        <w:rPr>
-          <w:color w:val="7030A0"/>
-          <w:sz w:val="24"/>
-          <w:szCs w:val="24"/>
-          <w:lang w:val="en-US"/>
-        </w:rPr>
-        <w:t xml:space="preserve">M </w:t>
-      </w:r>
-      <w:r>
-        <w:rPr>
-          <w:sz w:val="24"/>
-          <w:szCs w:val="24"/>
-          <w:lang w:val="en-US"/>
-        </w:rPr>
-        <w:t xml:space="preserve">clients </w:t>
-      </w:r>
-      <w:r>
-        <w:rPr>
-          <w:color w:val="7030A0"/>
-          <w:sz w:val="24"/>
-          <w:szCs w:val="24"/>
-          <w:lang w:val="en-US"/>
-        </w:rPr>
-        <w:t xml:space="preserve">WHERE NOT </w:t>
-      </w:r>
-      <w:proofErr w:type="spellStart"/>
-      <w:r>
-        <w:rPr>
-          <w:sz w:val="24"/>
-          <w:szCs w:val="24"/>
-          <w:lang w:val="en-US"/>
-        </w:rPr>
-        <w:t>ville</w:t>
-      </w:r>
-      <w:proofErr w:type="spellEnd"/>
-      <w:r>
-        <w:rPr>
-          <w:sz w:val="24"/>
-          <w:szCs w:val="24"/>
-          <w:lang w:val="en-US"/>
-        </w:rPr>
-        <w:t xml:space="preserve"> = 'Paris';</w:t>
-      </w:r>
-    </w:p>
-    <w:p>
-      <w:pPr>
-        <w:rPr>
-          <w:sz w:val="24"/>
-          <w:szCs w:val="24"/>
-        </w:rPr>
-      </w:pPr>
-      <w:r>
-        <w:rPr>
-          <w:sz w:val="24"/>
-          <w:szCs w:val="24"/>
-        </w:rPr>
-        <w:t xml:space="preserve">EQUIVAUT A = </w:t>
-      </w:r>
-      <w:r>
-        <w:rPr>
-          <w:sz w:val="24"/>
-          <w:szCs w:val="24"/>
-        </w:rPr>
-        <w:t>équivalent à ville</w:t>
-      </w:r>
-      <w:proofErr w:type="gramStart"/>
-      <w:r>
-        <w:rPr>
-          <w:sz w:val="24"/>
-          <w:szCs w:val="24"/>
-        </w:rPr>
-        <w:t xml:space="preserve"> !=</w:t>
-      </w:r>
-      <w:proofErr w:type="gramEnd"/>
-      <w:r>
-        <w:rPr>
-          <w:sz w:val="24"/>
-          <w:szCs w:val="24"/>
-        </w:rPr>
-        <w:t xml:space="preserve"> 'Paris'</w:t>
-      </w:r>
-    </w:p>
-    <w:p>
-      <w:pPr>
-        <w:rPr>
-          <w:sz w:val="24"/>
-          <w:szCs w:val="24"/>
-        </w:rPr>
-      </w:pPr>
-    </w:p>
-    <w:p>
-      <w:pPr>
-        <w:rPr>
-          <w:sz w:val="24"/>
-          <w:szCs w:val="24"/>
-        </w:rPr>
-      </w:pPr>
-      <w:r>
-        <w:rPr>
-          <w:b/>
-          <w:bCs/>
-          <w:sz w:val="28"/>
-          <w:szCs w:val="28"/>
-        </w:rPr>
-        <w:t xml:space="preserve">IS NULL / IS NOT NULL = </w:t>
-      </w:r>
-      <w:proofErr w:type="spellStart"/>
-      <w:r>
-        <w:rPr>
-          <w:sz w:val="24"/>
-          <w:szCs w:val="24"/>
-        </w:rPr>
-        <w:t>verifier</w:t>
-      </w:r>
-      <w:proofErr w:type="spellEnd"/>
-      <w:r>
-        <w:rPr>
-          <w:sz w:val="24"/>
-          <w:szCs w:val="24"/>
-        </w:rPr>
-        <w:t xml:space="preserve"> si une Valeur est</w:t>
-      </w:r>
-      <w:r>
-        <w:rPr>
-          <w:sz w:val="24"/>
-          <w:szCs w:val="24"/>
-        </w:rPr>
-        <w:t xml:space="preserve"> </w:t>
-      </w:r>
-      <w:proofErr w:type="spellStart"/>
-      <w:r>
-        <w:rPr>
-          <w:sz w:val="24"/>
-          <w:szCs w:val="24"/>
-        </w:rPr>
-        <w:t>Null</w:t>
-      </w:r>
-      <w:proofErr w:type="spellEnd"/>
-      <w:r>
-        <w:rPr>
-          <w:sz w:val="24"/>
-          <w:szCs w:val="24"/>
         </w:rPr>
         <w:t xml:space="preserve"> ou pas </w:t>
       </w:r>
@@ -3234,23 +2997,13 @@
           <w:lang w:val="en-US"/>
         </w:rPr>
       </w:pPr>
-      <w:proofErr w:type="gramStart"/>
-      <w:r>
-        <w:rPr>
-          <w:sz w:val="24"/>
-          <w:szCs w:val="24"/>
-          <w:lang w:val="en-US"/>
-        </w:rPr>
-        <w:t>Ex :</w:t>
-      </w:r>
-      <w:proofErr w:type="gramEnd"/>
-      <w:r>
-        <w:rPr>
-          <w:sz w:val="24"/>
-          <w:szCs w:val="24"/>
-          <w:lang w:val="en-US"/>
-        </w:rPr>
-        <w:t xml:space="preserve"> </w:t>
+      <w:r>
+        <w:rPr>
+          <w:sz w:val="24"/>
+          <w:szCs w:val="24"/>
+          <w:lang w:val="en-US"/>
+        </w:rPr>
+        <w:t xml:space="preserve">Ex : </w:t>
       </w:r>
       <w:r>
         <w:rPr>
@@ -3338,33 +3091,15 @@
           <w:szCs w:val="24"/>
           <w:lang w:val="en-US"/>
         </w:rPr>
-        <w:t xml:space="preserve"> IS NOT </w:t>
-      </w:r>
-      <w:proofErr w:type="gramStart"/>
-      <w:r>
-        <w:rPr>
-          <w:sz w:val="24"/>
-          <w:szCs w:val="24"/>
-          <w:lang w:val="en-US"/>
-        </w:rPr>
-        <w:t>NULL</w:t>
-      </w:r>
-      <w:r>
-        <w:rPr>
-          <w:sz w:val="24"/>
-          <w:szCs w:val="24"/>
-          <w:lang w:val="en-US"/>
-        </w:rPr>
-        <w:t>(</w:t>
-      </w:r>
-      <w:proofErr w:type="gramEnd"/>
-      <w:r>
-        <w:rPr>
-          <w:sz w:val="24"/>
-          <w:szCs w:val="24"/>
-          <w:lang w:val="en-US"/>
-        </w:rPr>
-        <w:t>or NOT NULL)</w:t>
+        <w:t xml:space="preserve"> IS NOT NULL</w:t>
+      </w:r>
+      <w:r>
+        <w:rPr>
+          <w:sz w:val="24"/>
+          <w:szCs w:val="24"/>
+          <w:lang w:val="en-US"/>
+        </w:rPr>
+        <w:t>(or NOT NULL)</w:t>
       </w:r>
       <w:r>
         <w:rPr>
@@ -3402,21 +3137,8 @@
           <w:u w:val="single"/>
           <w:lang w:val="en-US"/>
         </w:rPr>
-        <w:t xml:space="preserve">ORDER </w:t>
-      </w:r>
-      <w:proofErr w:type="gramStart"/>
-      <w:r>
-        <w:rPr>
-          <w:b/>
-          <w:bCs/>
-          <w:sz w:val="28"/>
-          <w:szCs w:val="28"/>
-          <w:u w:val="single"/>
-          <w:lang w:val="en-US"/>
-        </w:rPr>
-        <w:t>BY :</w:t>
-      </w:r>
-      <w:proofErr w:type="gramEnd"/>
+        <w:t>ORDER BY :</w:t>
+      </w:r>
       <w:r>
         <w:rPr>
           <w:b/>
@@ -3489,7 +3211,6 @@
         <w:t xml:space="preserve">ORDER BY </w:t>
       </w:r>
       <w:proofErr w:type="spellStart"/>
-      <w:proofErr w:type="gramStart"/>
       <w:r>
         <w:rPr>
           <w:sz w:val="24"/>
@@ -3524,7 +3245,6 @@
         </w:rPr>
         <w:t>ASC</w:t>
       </w:r>
-      <w:proofErr w:type="gramEnd"/>
       <w:r>
         <w:rPr>
           <w:sz w:val="24"/>
@@ -3663,16 +3383,50 @@
           <w:lang w:val="en-US"/>
         </w:rPr>
       </w:pPr>
-      <w:proofErr w:type="gramStart"/>
-      <w:r>
-        <w:rPr>
-          <w:sz w:val="24"/>
-          <w:szCs w:val="24"/>
-          <w:lang w:val="en-US"/>
-        </w:rPr>
-        <w:t>Ex :</w:t>
-      </w:r>
-      <w:proofErr w:type="gramEnd"/>
+      <w:r>
+        <w:rPr>
+          <w:sz w:val="24"/>
+          <w:szCs w:val="24"/>
+          <w:lang w:val="en-US"/>
+        </w:rPr>
+        <w:t xml:space="preserve">Ex : </w:t>
+      </w:r>
+      <w:r>
+        <w:rPr>
+          <w:color w:val="7030A0"/>
+          <w:sz w:val="24"/>
+          <w:szCs w:val="24"/>
+          <w:lang w:val="en-US"/>
+        </w:rPr>
+        <w:t xml:space="preserve">SELECT * FROM </w:t>
+      </w:r>
+      <w:r>
+        <w:rPr>
+          <w:sz w:val="24"/>
+          <w:szCs w:val="24"/>
+          <w:lang w:val="en-US"/>
+        </w:rPr>
+        <w:t xml:space="preserve">clients </w:t>
+      </w:r>
+      <w:r>
+        <w:rPr>
+          <w:color w:val="7030A0"/>
+          <w:sz w:val="24"/>
+          <w:szCs w:val="24"/>
+          <w:lang w:val="en-US"/>
+        </w:rPr>
+        <w:t xml:space="preserve">ORDER BY </w:t>
+      </w:r>
+      <w:proofErr w:type="spellStart"/>
+      <w:r>
+        <w:rPr>
+          <w:sz w:val="24"/>
+          <w:szCs w:val="24"/>
+          <w:lang w:val="en-US"/>
+        </w:rPr>
+        <w:t>salaire</w:t>
+      </w:r>
+      <w:proofErr w:type="spellEnd"/>
       <w:r>
         <w:rPr>
           <w:sz w:val="24"/>
@@ -3688,50 +3442,6 @@
           <w:szCs w:val="24"/>
           <w:lang w:val="en-US"/>
         </w:rPr>
-        <w:t xml:space="preserve">SELECT * FROM </w:t>
-      </w:r>
-      <w:r>
-        <w:rPr>
-          <w:sz w:val="24"/>
-          <w:szCs w:val="24"/>
-          <w:lang w:val="en-US"/>
-        </w:rPr>
-        <w:t xml:space="preserve">clients </w:t>
-      </w:r>
-      <w:r>
-        <w:rPr>
-          <w:color w:val="7030A0"/>
-          <w:sz w:val="24"/>
-          <w:szCs w:val="24"/>
-          <w:lang w:val="en-US"/>
-        </w:rPr>
-        <w:t xml:space="preserve">ORDER BY </w:t>
-      </w:r>
-      <w:proofErr w:type="spellStart"/>
-      <w:r>
-        <w:rPr>
-          <w:sz w:val="24"/>
-          <w:szCs w:val="24"/>
-          <w:lang w:val="en-US"/>
-        </w:rPr>
-        <w:t>salaire</w:t>
-      </w:r>
-      <w:proofErr w:type="spellEnd"/>
-      <w:r>
-        <w:rPr>
-          <w:sz w:val="24"/>
-          <w:szCs w:val="24"/>
-          <w:lang w:val="en-US"/>
-        </w:rPr>
-        <w:t xml:space="preserve"> </w:t>
-      </w:r>
-      <w:r>
-        <w:rPr>
-          <w:color w:val="7030A0"/>
-          <w:sz w:val="24"/>
-          <w:szCs w:val="24"/>
-          <w:lang w:val="en-US"/>
-        </w:rPr>
         <w:t>DESC LIMIT</w:t>
       </w:r>
       <w:r>
@@ -3794,23 +3504,13 @@
           <w:lang w:val="en-US"/>
         </w:rPr>
       </w:pPr>
-      <w:proofErr w:type="gramStart"/>
-      <w:r>
-        <w:rPr>
-          <w:sz w:val="24"/>
-          <w:szCs w:val="24"/>
-          <w:lang w:val="en-US"/>
-        </w:rPr>
-        <w:t>Ex :</w:t>
-      </w:r>
-      <w:proofErr w:type="gramEnd"/>
-      <w:r>
-        <w:rPr>
-          <w:sz w:val="24"/>
-          <w:szCs w:val="24"/>
-          <w:lang w:val="en-US"/>
-        </w:rPr>
-        <w:t xml:space="preserve"> </w:t>
+      <w:r>
+        <w:rPr>
+          <w:sz w:val="24"/>
+          <w:szCs w:val="24"/>
+          <w:lang w:val="en-US"/>
+        </w:rPr>
+        <w:t xml:space="preserve">Ex : </w:t>
       </w:r>
       <w:r>
         <w:rPr>
@@ -3975,82 +3675,59 @@
           <w:lang w:val="en-US"/>
         </w:rPr>
       </w:pPr>
-      <w:proofErr w:type="gramStart"/>
-      <w:r>
-        <w:rPr>
-          <w:b/>
-          <w:bCs/>
-          <w:sz w:val="28"/>
-          <w:szCs w:val="28"/>
-          <w:u w:val="single"/>
-          <w:lang w:val="en-US"/>
-        </w:rPr>
-        <w:t>COUNT :</w:t>
-      </w:r>
-      <w:proofErr w:type="gramEnd"/>
-      <w:r>
-        <w:rPr>
-          <w:b/>
-          <w:bCs/>
-          <w:sz w:val="28"/>
-          <w:szCs w:val="28"/>
-          <w:u w:val="single"/>
+      <w:r>
+        <w:rPr>
+          <w:b/>
+          <w:bCs/>
+          <w:sz w:val="28"/>
+          <w:szCs w:val="28"/>
+          <w:u w:val="single"/>
+          <w:lang w:val="en-US"/>
+        </w:rPr>
+        <w:t xml:space="preserve">COUNT : </w:t>
+      </w:r>
+      <w:r>
+        <w:rPr>
+          <w:sz w:val="28"/>
+          <w:szCs w:val="28"/>
+          <w:lang w:val="en-US"/>
+        </w:rPr>
+        <w:t xml:space="preserve"> Pour </w:t>
+      </w:r>
+      <w:proofErr w:type="spellStart"/>
+      <w:r>
+        <w:rPr>
+          <w:sz w:val="28"/>
+          <w:szCs w:val="28"/>
+          <w:lang w:val="en-US"/>
+        </w:rPr>
+        <w:t>compter</w:t>
+      </w:r>
+      <w:proofErr w:type="spellEnd"/>
+      <w:r>
+        <w:rPr>
+          <w:sz w:val="28"/>
+          <w:szCs w:val="28"/>
           <w:lang w:val="en-US"/>
         </w:rPr>
         <w:t xml:space="preserve"> </w:t>
       </w:r>
-      <w:r>
-        <w:rPr>
-          <w:sz w:val="28"/>
-          <w:szCs w:val="28"/>
-          <w:lang w:val="en-US"/>
-        </w:rPr>
-        <w:t xml:space="preserve"> Pour </w:t>
-      </w:r>
-      <w:proofErr w:type="spellStart"/>
-      <w:r>
-        <w:rPr>
-          <w:sz w:val="28"/>
-          <w:szCs w:val="28"/>
-          <w:lang w:val="en-US"/>
-        </w:rPr>
-        <w:t>compter</w:t>
-      </w:r>
-      <w:proofErr w:type="spellEnd"/>
-      <w:r>
-        <w:rPr>
-          <w:sz w:val="28"/>
-          <w:szCs w:val="28"/>
-          <w:lang w:val="en-US"/>
-        </w:rPr>
-        <w:t xml:space="preserve"> </w:t>
-      </w:r>
-    </w:p>
-    <w:p>
-      <w:pPr>
-        <w:rPr>
-          <w:sz w:val="24"/>
-          <w:szCs w:val="24"/>
-          <w:lang w:val="en-US"/>
-        </w:rPr>
-      </w:pPr>
-      <w:proofErr w:type="gramStart"/>
-      <w:r>
-        <w:rPr>
-          <w:sz w:val="24"/>
-          <w:szCs w:val="24"/>
-          <w:lang w:val="en-US"/>
-        </w:rPr>
-        <w:t>Ex :</w:t>
-      </w:r>
-      <w:proofErr w:type="gramEnd"/>
-      <w:r>
-        <w:rPr>
-          <w:sz w:val="24"/>
-          <w:szCs w:val="24"/>
-          <w:lang w:val="en-US"/>
-        </w:rPr>
-        <w:t xml:space="preserve"> </w:t>
+    </w:p>
+    <w:p>
+      <w:pPr>
+        <w:rPr>
+          <w:sz w:val="24"/>
+          <w:szCs w:val="24"/>
+          <w:lang w:val="en-US"/>
+        </w:rPr>
+      </w:pPr>
+      <w:r>
+        <w:rPr>
+          <w:sz w:val="24"/>
+          <w:szCs w:val="24"/>
+          <w:lang w:val="en-US"/>
+        </w:rPr>
+        <w:t xml:space="preserve">Ex : </w:t>
       </w:r>
       <w:r>
         <w:rPr>
@@ -4146,25 +3823,7 @@
           <w:sz w:val="24"/>
           <w:szCs w:val="24"/>
         </w:rPr>
-        <w:t xml:space="preserve">SELECT </w:t>
-      </w:r>
-      <w:proofErr w:type="gramStart"/>
-      <w:r>
-        <w:rPr>
-          <w:color w:val="7030A0"/>
-          <w:sz w:val="24"/>
-          <w:szCs w:val="24"/>
-        </w:rPr>
-        <w:t>COUNT(</w:t>
-      </w:r>
-      <w:proofErr w:type="gramEnd"/>
-      <w:r>
-        <w:rPr>
-          <w:color w:val="7030A0"/>
-          <w:sz w:val="24"/>
-          <w:szCs w:val="24"/>
-        </w:rPr>
-        <w:t xml:space="preserve">DISTINCT ville) FROM </w:t>
+        <w:t xml:space="preserve">SELECT COUNT(DISTINCT ville) FROM </w:t>
       </w:r>
       <w:r>
         <w:rPr>
@@ -4292,19 +3951,141 @@
           <w:lang w:val="en-US"/>
         </w:rPr>
       </w:pPr>
-      <w:proofErr w:type="gramStart"/>
-      <w:r>
-        <w:rPr>
-          <w:b/>
-          <w:bCs/>
-          <w:sz w:val="28"/>
-          <w:szCs w:val="28"/>
-          <w:u w:val="single"/>
-          <w:lang w:val="en-US"/>
-        </w:rPr>
-        <w:t>SUM :</w:t>
-      </w:r>
-      <w:proofErr w:type="gramEnd"/>
+      <w:r>
+        <w:rPr>
+          <w:b/>
+          <w:bCs/>
+          <w:sz w:val="28"/>
+          <w:szCs w:val="28"/>
+          <w:u w:val="single"/>
+          <w:lang w:val="en-US"/>
+        </w:rPr>
+        <w:t xml:space="preserve">SUM :  </w:t>
+      </w:r>
+      <w:r>
+        <w:rPr>
+          <w:sz w:val="24"/>
+          <w:szCs w:val="24"/>
+          <w:lang w:val="en-US"/>
+        </w:rPr>
+        <w:t>SELECT SUM(</w:t>
+      </w:r>
+      <w:proofErr w:type="spellStart"/>
+      <w:r>
+        <w:rPr>
+          <w:sz w:val="24"/>
+          <w:szCs w:val="24"/>
+          <w:lang w:val="en-US"/>
+        </w:rPr>
+        <w:t>salaire</w:t>
+      </w:r>
+      <w:proofErr w:type="spellEnd"/>
+      <w:r>
+        <w:rPr>
+          <w:sz w:val="24"/>
+          <w:szCs w:val="24"/>
+          <w:lang w:val="en-US"/>
+        </w:rPr>
+        <w:t xml:space="preserve">) FROM clients WHERE </w:t>
+      </w:r>
+      <w:proofErr w:type="spellStart"/>
+      <w:r>
+        <w:rPr>
+          <w:sz w:val="24"/>
+          <w:szCs w:val="24"/>
+          <w:lang w:val="en-US"/>
+        </w:rPr>
+        <w:t>ville</w:t>
+      </w:r>
+      <w:proofErr w:type="spellEnd"/>
+      <w:r>
+        <w:rPr>
+          <w:sz w:val="24"/>
+          <w:szCs w:val="24"/>
+          <w:lang w:val="en-US"/>
+        </w:rPr>
+        <w:t xml:space="preserve"> = 'Lyon';</w:t>
+      </w:r>
+    </w:p>
+    <w:p>
+      <w:pPr>
+        <w:rPr>
+          <w:b/>
+          <w:bCs/>
+          <w:sz w:val="28"/>
+          <w:szCs w:val="28"/>
+          <w:u w:val="single"/>
+          <w:lang w:val="en-US"/>
+        </w:rPr>
+      </w:pPr>
+      <w:r>
+        <w:rPr>
+          <w:b/>
+          <w:bCs/>
+          <w:sz w:val="28"/>
+          <w:szCs w:val="28"/>
+          <w:u w:val="single"/>
+          <w:lang w:val="en-US"/>
+        </w:rPr>
+        <w:t>AVG :</w:t>
+      </w:r>
+      <w:r>
+        <w:rPr>
+          <w:b/>
+          <w:bCs/>
+          <w:sz w:val="28"/>
+          <w:szCs w:val="28"/>
+          <w:u w:val="single"/>
+          <w:lang w:val="en-US"/>
+        </w:rPr>
+        <w:t xml:space="preserve"> </w:t>
+      </w:r>
+      <w:r>
+        <w:rPr>
+          <w:sz w:val="24"/>
+          <w:szCs w:val="24"/>
+          <w:lang w:val="en-US"/>
+        </w:rPr>
+        <w:t>SELECT AVG(</w:t>
+      </w:r>
+      <w:proofErr w:type="spellStart"/>
+      <w:r>
+        <w:rPr>
+          <w:sz w:val="24"/>
+          <w:szCs w:val="24"/>
+          <w:lang w:val="en-US"/>
+        </w:rPr>
+        <w:t>salaire</w:t>
+      </w:r>
+      <w:proofErr w:type="spellEnd"/>
+      <w:r>
+        <w:rPr>
+          <w:sz w:val="24"/>
+          <w:szCs w:val="24"/>
+          <w:lang w:val="en-US"/>
+        </w:rPr>
+        <w:t>) FROM clients WHERE age &gt; 30;</w:t>
+      </w:r>
+    </w:p>
+    <w:p>
+      <w:pPr>
+        <w:rPr>
+          <w:sz w:val="24"/>
+          <w:szCs w:val="24"/>
+          <w:lang w:val="en-US"/>
+        </w:rPr>
+      </w:pPr>
+      <w:r>
+        <w:rPr>
+          <w:b/>
+          <w:bCs/>
+          <w:sz w:val="28"/>
+          <w:szCs w:val="28"/>
+          <w:u w:val="single"/>
+          <w:lang w:val="en-US"/>
+        </w:rPr>
+        <w:t xml:space="preserve">MAX/ MIN : </w:t>
+      </w:r>
       <w:r>
         <w:rPr>
           <w:b/>
@@ -4322,7 +4103,7 @@
           <w:szCs w:val="24"/>
           <w:lang w:val="en-US"/>
         </w:rPr>
-        <w:t>SELECT SUM(</w:t>
+        <w:t>SELECT AVG(</w:t>
       </w:r>
       <w:proofErr w:type="spellStart"/>
       <w:r>
@@ -4340,235 +4121,74 @@
           <w:szCs w:val="24"/>
           <w:lang w:val="en-US"/>
         </w:rPr>
-        <w:t xml:space="preserve">) FROM clients WHERE </w:t>
+        <w:t>) FROM clients WHERE age &gt; 30;</w:t>
+      </w:r>
+    </w:p>
+    <w:p>
+      <w:pPr>
+        <w:rPr>
+          <w:sz w:val="24"/>
+          <w:szCs w:val="24"/>
+          <w:lang w:val="en-US"/>
+        </w:rPr>
+      </w:pPr>
+    </w:p>
+    <w:p>
+      <w:pPr>
+        <w:rPr>
+          <w:b/>
+          <w:bCs/>
+          <w:sz w:val="28"/>
+          <w:szCs w:val="28"/>
+          <w:u w:val="single"/>
+        </w:rPr>
+      </w:pPr>
+      <w:r>
+        <w:rPr>
+          <w:b/>
+          <w:bCs/>
+          <w:sz w:val="28"/>
+          <w:szCs w:val="28"/>
+          <w:u w:val="single"/>
+        </w:rPr>
+        <w:t xml:space="preserve">GROUP BY : </w:t>
+      </w:r>
+    </w:p>
+    <w:p>
+      <w:pPr>
+        <w:rPr>
+          <w:sz w:val="24"/>
+          <w:szCs w:val="24"/>
+        </w:rPr>
+      </w:pPr>
+      <w:r>
+        <w:rPr>
+          <w:color w:val="7030A0"/>
+          <w:sz w:val="24"/>
+          <w:szCs w:val="24"/>
+        </w:rPr>
+        <w:t>SELECT</w:t>
+      </w:r>
+      <w:r>
+        <w:rPr>
+          <w:sz w:val="24"/>
+          <w:szCs w:val="24"/>
+        </w:rPr>
+        <w:t xml:space="preserve"> </w:t>
       </w:r>
       <w:proofErr w:type="spellStart"/>
       <w:r>
         <w:rPr>
           <w:sz w:val="24"/>
           <w:szCs w:val="24"/>
-          <w:lang w:val="en-US"/>
-        </w:rPr>
-        <w:t>ville</w:t>
+        </w:rPr>
+        <w:t>colonne_groupe</w:t>
       </w:r>
       <w:proofErr w:type="spellEnd"/>
       <w:r>
         <w:rPr>
           <w:sz w:val="24"/>
           <w:szCs w:val="24"/>
-          <w:lang w:val="en-US"/>
-        </w:rPr>
-        <w:t xml:space="preserve"> = 'Lyon';</w:t>
-      </w:r>
-    </w:p>
-    <w:p>
-      <w:pPr>
-        <w:rPr>
-          <w:b/>
-          <w:bCs/>
-          <w:sz w:val="28"/>
-          <w:szCs w:val="28"/>
-          <w:u w:val="single"/>
-          <w:lang w:val="en-US"/>
-        </w:rPr>
-      </w:pPr>
-      <w:proofErr w:type="gramStart"/>
-      <w:r>
-        <w:rPr>
-          <w:b/>
-          <w:bCs/>
-          <w:sz w:val="28"/>
-          <w:szCs w:val="28"/>
-          <w:u w:val="single"/>
-          <w:lang w:val="en-US"/>
-        </w:rPr>
-        <w:t>AVG :</w:t>
-      </w:r>
-      <w:proofErr w:type="gramEnd"/>
-      <w:r>
-        <w:rPr>
-          <w:b/>
-          <w:bCs/>
-          <w:sz w:val="28"/>
-          <w:szCs w:val="28"/>
-          <w:u w:val="single"/>
-          <w:lang w:val="en-US"/>
-        </w:rPr>
-        <w:t xml:space="preserve"> </w:t>
-      </w:r>
-      <w:r>
-        <w:rPr>
-          <w:sz w:val="24"/>
-          <w:szCs w:val="24"/>
-          <w:lang w:val="en-US"/>
-        </w:rPr>
-        <w:t>SELECT AVG(</w:t>
-      </w:r>
-      <w:proofErr w:type="spellStart"/>
-      <w:r>
-        <w:rPr>
-          <w:sz w:val="24"/>
-          <w:szCs w:val="24"/>
-          <w:lang w:val="en-US"/>
-        </w:rPr>
-        <w:t>salaire</w:t>
-      </w:r>
-      <w:proofErr w:type="spellEnd"/>
-      <w:r>
-        <w:rPr>
-          <w:sz w:val="24"/>
-          <w:szCs w:val="24"/>
-          <w:lang w:val="en-US"/>
-        </w:rPr>
-        <w:t>) FROM clients WHERE age &gt; 30;</w:t>
-      </w:r>
-    </w:p>
-    <w:p>
-      <w:pPr>
-        <w:rPr>
-          <w:sz w:val="24"/>
-          <w:szCs w:val="24"/>
-          <w:lang w:val="en-US"/>
-        </w:rPr>
-      </w:pPr>
-      <w:r>
-        <w:rPr>
-          <w:b/>
-          <w:bCs/>
-          <w:sz w:val="28"/>
-          <w:szCs w:val="28"/>
-          <w:u w:val="single"/>
-          <w:lang w:val="en-US"/>
-        </w:rPr>
-        <w:t xml:space="preserve">MAX/ </w:t>
-      </w:r>
-      <w:proofErr w:type="gramStart"/>
-      <w:r>
-        <w:rPr>
-          <w:b/>
-          <w:bCs/>
-          <w:sz w:val="28"/>
-          <w:szCs w:val="28"/>
-          <w:u w:val="single"/>
-          <w:lang w:val="en-US"/>
-        </w:rPr>
-        <w:t>MIN :</w:t>
-      </w:r>
-      <w:proofErr w:type="gramEnd"/>
-      <w:r>
-        <w:rPr>
-          <w:b/>
-          <w:bCs/>
-          <w:sz w:val="28"/>
-          <w:szCs w:val="28"/>
-          <w:u w:val="single"/>
-          <w:lang w:val="en-US"/>
-        </w:rPr>
-        <w:t xml:space="preserve"> </w:t>
-      </w:r>
-      <w:r>
-        <w:rPr>
-          <w:b/>
-          <w:bCs/>
-          <w:sz w:val="28"/>
-          <w:szCs w:val="28"/>
-          <w:u w:val="single"/>
-          <w:lang w:val="en-US"/>
-        </w:rPr>
-        <w:t xml:space="preserve">  </w:t>
-      </w:r>
-      <w:r>
-        <w:rPr>
-          <w:sz w:val="24"/>
-          <w:szCs w:val="24"/>
-          <w:lang w:val="en-US"/>
-        </w:rPr>
-        <w:t>SELECT AVG(</w:t>
-      </w:r>
-      <w:proofErr w:type="spellStart"/>
-      <w:r>
-        <w:rPr>
-          <w:sz w:val="24"/>
-          <w:szCs w:val="24"/>
-          <w:lang w:val="en-US"/>
-        </w:rPr>
-        <w:t>salaire</w:t>
-      </w:r>
-      <w:proofErr w:type="spellEnd"/>
-      <w:r>
-        <w:rPr>
-          <w:sz w:val="24"/>
-          <w:szCs w:val="24"/>
-          <w:lang w:val="en-US"/>
-        </w:rPr>
-        <w:t>) FROM clients WHERE age &gt; 30;</w:t>
-      </w:r>
-    </w:p>
-    <w:p>
-      <w:pPr>
-        <w:rPr>
-          <w:sz w:val="24"/>
-          <w:szCs w:val="24"/>
-          <w:lang w:val="en-US"/>
-        </w:rPr>
-      </w:pPr>
-    </w:p>
-    <w:p>
-      <w:pPr>
-        <w:rPr>
-          <w:b/>
-          <w:bCs/>
-          <w:sz w:val="28"/>
-          <w:szCs w:val="28"/>
-          <w:u w:val="single"/>
-        </w:rPr>
-      </w:pPr>
-      <w:r>
-        <w:rPr>
-          <w:b/>
-          <w:bCs/>
-          <w:sz w:val="28"/>
-          <w:szCs w:val="28"/>
-          <w:u w:val="single"/>
-        </w:rPr>
-        <w:t xml:space="preserve">GROUP BY : </w:t>
-      </w:r>
-    </w:p>
-    <w:p>
-      <w:pPr>
-        <w:rPr>
-          <w:sz w:val="24"/>
-          <w:szCs w:val="24"/>
-        </w:rPr>
-      </w:pPr>
-      <w:r>
-        <w:rPr>
-          <w:color w:val="7030A0"/>
-          <w:sz w:val="24"/>
-          <w:szCs w:val="24"/>
-        </w:rPr>
-        <w:t>SELECT</w:t>
-      </w:r>
-      <w:r>
-        <w:rPr>
-          <w:sz w:val="24"/>
-          <w:szCs w:val="24"/>
-        </w:rPr>
-        <w:t xml:space="preserve"> </w:t>
-      </w:r>
-      <w:proofErr w:type="spellStart"/>
-      <w:r>
-        <w:rPr>
-          <w:sz w:val="24"/>
-          <w:szCs w:val="24"/>
-        </w:rPr>
-        <w:t>colonne_groupe</w:t>
-      </w:r>
-      <w:proofErr w:type="spellEnd"/>
-      <w:r>
-        <w:rPr>
-          <w:sz w:val="24"/>
-          <w:szCs w:val="24"/>
         </w:rPr>
         <w:t xml:space="preserve">, </w:t>
       </w:r>
@@ -4578,31 +4198,14 @@
           <w:sz w:val="24"/>
           <w:szCs w:val="24"/>
         </w:rPr>
-        <w:t>FONCTION_</w:t>
-      </w:r>
-      <w:proofErr w:type="gramStart"/>
-      <w:r>
-        <w:rPr>
-          <w:color w:val="7030A0"/>
-          <w:sz w:val="24"/>
-          <w:szCs w:val="24"/>
-        </w:rPr>
-        <w:t>AGREGATION</w:t>
-      </w:r>
-      <w:r>
-        <w:rPr>
-          <w:sz w:val="24"/>
-          <w:szCs w:val="24"/>
-        </w:rPr>
-        <w:t>(</w:t>
-      </w:r>
-      <w:proofErr w:type="gramEnd"/>
-      <w:r>
-        <w:rPr>
-          <w:sz w:val="24"/>
-          <w:szCs w:val="24"/>
-        </w:rPr>
-        <w:t xml:space="preserve">colonne) </w:t>
+        <w:t>FONCTION_AGREGATION</w:t>
+      </w:r>
+      <w:r>
+        <w:rPr>
+          <w:sz w:val="24"/>
+          <w:szCs w:val="24"/>
+        </w:rPr>
+        <w:t xml:space="preserve">(colonne) </w:t>
       </w:r>
       <w:r>
         <w:rPr>
@@ -4672,15 +4275,7 @@
           <w:sz w:val="24"/>
           <w:szCs w:val="24"/>
         </w:rPr>
-        <w:t>colonne_</w:t>
-      </w:r>
-      <w:proofErr w:type="gramStart"/>
-      <w:r>
-        <w:rPr>
-          <w:sz w:val="24"/>
-          <w:szCs w:val="24"/>
-        </w:rPr>
-        <w:t>groupe</w:t>
+        <w:t>colonne_groupe</w:t>
       </w:r>
       <w:proofErr w:type="spellEnd"/>
       <w:r>
@@ -4690,7 +4285,6 @@
         </w:rPr>
         <w:t>;</w:t>
       </w:r>
-      <w:proofErr w:type="gramEnd"/>
     </w:p>
     <w:p>
       <w:pPr>
@@ -4717,7 +4311,6 @@
         <w:t xml:space="preserve"> </w:t>
       </w:r>
       <w:proofErr w:type="spellStart"/>
-      <w:proofErr w:type="gramStart"/>
       <w:r>
         <w:rPr>
           <w:color w:val="FF0000"/>
@@ -4725,9 +4318,9 @@
           <w:szCs w:val="24"/>
           <w:lang w:val="fr-MG"/>
         </w:rPr>
-        <w:t>colonne</w:t>
-      </w:r>
-      <w:proofErr w:type="gramEnd"/>
+        <w:t>colonne_groupe</w:t>
+      </w:r>
+      <w:proofErr w:type="spellEnd"/>
       <w:r>
         <w:rPr>
           <w:color w:val="FF0000"/>
@@ -4735,252 +4328,329 @@
           <w:szCs w:val="24"/>
           <w:lang w:val="fr-MG"/>
         </w:rPr>
-        <w:t>_groupe</w:t>
+        <w:t xml:space="preserve"> </w:t>
+      </w:r>
+      <w:r>
+        <w:rPr>
+          <w:sz w:val="24"/>
+          <w:szCs w:val="24"/>
+          <w:lang w:val="fr-MG"/>
+        </w:rPr>
+        <w:t xml:space="preserve">= la colonne par laquelle on regroupe (ville, catégorie, âge...) </w:t>
+      </w:r>
+    </w:p>
+    <w:p>
+      <w:pPr>
+        <w:rPr>
+          <w:sz w:val="24"/>
+          <w:szCs w:val="24"/>
+          <w:lang w:val="fr-MG"/>
+        </w:rPr>
+      </w:pPr>
+      <w:r>
+        <w:rPr>
+          <w:sz w:val="24"/>
+          <w:szCs w:val="24"/>
+          <w:lang w:val="fr-MG"/>
+        </w:rPr>
+        <w:t xml:space="preserve"> </w:t>
+      </w:r>
+      <w:r>
+        <w:rPr>
+          <w:color w:val="FF0000"/>
+          <w:sz w:val="24"/>
+          <w:szCs w:val="24"/>
+          <w:lang w:val="fr-MG"/>
+        </w:rPr>
+        <w:t xml:space="preserve">AS nombre </w:t>
+      </w:r>
+      <w:r>
+        <w:rPr>
+          <w:sz w:val="24"/>
+          <w:szCs w:val="24"/>
+          <w:lang w:val="fr-MG"/>
+        </w:rPr>
+        <w:t xml:space="preserve">= attribuer la fonction </w:t>
+      </w:r>
+      <w:proofErr w:type="spellStart"/>
+      <w:r>
+        <w:rPr>
+          <w:sz w:val="24"/>
+          <w:szCs w:val="24"/>
+          <w:lang w:val="fr-MG"/>
+        </w:rPr>
+        <w:t>agregation</w:t>
       </w:r>
       <w:proofErr w:type="spellEnd"/>
       <w:r>
         <w:rPr>
+          <w:sz w:val="24"/>
+          <w:szCs w:val="24"/>
+          <w:lang w:val="fr-MG"/>
+        </w:rPr>
+        <w:t xml:space="preserve"> a nombre (peut </w:t>
+      </w:r>
+      <w:proofErr w:type="spellStart"/>
+      <w:r>
+        <w:rPr>
+          <w:sz w:val="24"/>
+          <w:szCs w:val="24"/>
+          <w:lang w:val="fr-MG"/>
+        </w:rPr>
+        <w:t>etre</w:t>
+      </w:r>
+      <w:proofErr w:type="spellEnd"/>
+      <w:r>
+        <w:rPr>
+          <w:sz w:val="24"/>
+          <w:szCs w:val="24"/>
+          <w:lang w:val="fr-MG"/>
+        </w:rPr>
+        <w:t xml:space="preserve"> colonne)</w:t>
+      </w:r>
+    </w:p>
+    <w:p>
+      <w:pPr>
+        <w:rPr>
+          <w:b/>
+          <w:bCs/>
+          <w:sz w:val="28"/>
+          <w:szCs w:val="28"/>
+          <w:u w:val="single"/>
+          <w:lang w:val="fr-MG"/>
+        </w:rPr>
+      </w:pPr>
+    </w:p>
+    <w:p>
+      <w:pPr>
+        <w:rPr>
+          <w:sz w:val="24"/>
+          <w:szCs w:val="24"/>
+          <w:lang w:val="fr-MG"/>
+        </w:rPr>
+      </w:pPr>
+      <w:r>
+        <w:rPr>
           <w:color w:val="FF0000"/>
           <w:sz w:val="24"/>
           <w:szCs w:val="24"/>
           <w:lang w:val="fr-MG"/>
         </w:rPr>
+        <w:t xml:space="preserve"> FONCTION_AGREGATION </w:t>
+      </w:r>
+      <w:r>
+        <w:rPr>
+          <w:sz w:val="24"/>
+          <w:szCs w:val="24"/>
+          <w:lang w:val="fr-MG"/>
+        </w:rPr>
+        <w:t xml:space="preserve">= COUNT, SUM, AVG, MAX, MIN </w:t>
+      </w:r>
+    </w:p>
+    <w:p>
+      <w:pPr>
+        <w:rPr>
+          <w:sz w:val="24"/>
+          <w:szCs w:val="24"/>
+          <w:lang w:val="fr-MG"/>
+        </w:rPr>
+      </w:pPr>
+      <w:r>
+        <w:rPr>
+          <w:color w:val="FF0000"/>
+          <w:sz w:val="24"/>
+          <w:szCs w:val="24"/>
+          <w:lang w:val="fr-MG"/>
+        </w:rPr>
+        <w:t xml:space="preserve"> GROUP BY </w:t>
+      </w:r>
+      <w:r>
+        <w:rPr>
+          <w:sz w:val="24"/>
+          <w:szCs w:val="24"/>
+          <w:lang w:val="fr-MG"/>
+        </w:rPr>
+        <w:t>= indique la colonne de regroupement</w:t>
+      </w:r>
+    </w:p>
+    <w:p>
+      <w:pPr>
+        <w:rPr>
+          <w:sz w:val="24"/>
+          <w:szCs w:val="24"/>
+          <w:lang w:val="fr-MG"/>
+        </w:rPr>
+      </w:pPr>
+    </w:p>
+    <w:p>
+      <w:pPr>
+        <w:rPr>
+          <w:b/>
+          <w:bCs/>
+          <w:sz w:val="28"/>
+          <w:szCs w:val="28"/>
+          <w:u w:val="single"/>
+          <w:lang w:val="fr-MG"/>
+        </w:rPr>
+      </w:pPr>
+      <w:r>
+        <w:rPr>
+          <w:b/>
+          <w:bCs/>
+          <w:sz w:val="28"/>
+          <w:szCs w:val="28"/>
+          <w:u w:val="single"/>
+          <w:lang w:val="fr-MG"/>
+        </w:rPr>
+        <w:t xml:space="preserve">HAVING APRES GROUP BY : </w:t>
+      </w:r>
+      <w:r>
+        <w:rPr>
+          <w:b/>
+          <w:bCs/>
+          <w:sz w:val="28"/>
+          <w:szCs w:val="28"/>
+          <w:u w:val="single"/>
+          <w:lang w:val="fr-MG"/>
+        </w:rPr>
+        <w:t>, WHERE A</w:t>
+      </w:r>
+      <w:r>
+        <w:rPr>
+          <w:b/>
+          <w:bCs/>
+          <w:sz w:val="28"/>
+          <w:szCs w:val="28"/>
+          <w:u w:val="single"/>
+          <w:lang w:val="fr-MG"/>
+        </w:rPr>
+        <w:t>VANT</w:t>
+      </w:r>
+      <w:r>
+        <w:rPr>
+          <w:b/>
+          <w:bCs/>
+          <w:sz w:val="28"/>
+          <w:szCs w:val="28"/>
+          <w:u w:val="single"/>
+          <w:lang w:val="fr-MG"/>
+        </w:rPr>
+        <w:t xml:space="preserve"> GROUP BY :</w:t>
+      </w:r>
+    </w:p>
+    <w:p>
+      <w:pPr>
+        <w:rPr>
+          <w:sz w:val="24"/>
+          <w:szCs w:val="24"/>
+          <w:lang w:val="en-US"/>
+        </w:rPr>
+      </w:pPr>
+      <w:r>
+        <w:rPr>
+          <w:color w:val="7030A0"/>
+          <w:sz w:val="24"/>
+          <w:szCs w:val="24"/>
+          <w:lang w:val="en-US"/>
+        </w:rPr>
+        <w:t>SELECT</w:t>
+      </w:r>
+      <w:r>
+        <w:rPr>
+          <w:sz w:val="24"/>
+          <w:szCs w:val="24"/>
+          <w:lang w:val="en-US"/>
+        </w:rPr>
         <w:t xml:space="preserve"> </w:t>
       </w:r>
-      <w:r>
-        <w:rPr>
-          <w:sz w:val="24"/>
-          <w:szCs w:val="24"/>
-          <w:lang w:val="fr-MG"/>
-        </w:rPr>
-        <w:t xml:space="preserve">= la colonne par laquelle on regroupe (ville, catégorie, âge...) </w:t>
-      </w:r>
-    </w:p>
-    <w:p>
-      <w:pPr>
-        <w:rPr>
-          <w:sz w:val="24"/>
-          <w:szCs w:val="24"/>
-          <w:lang w:val="fr-MG"/>
-        </w:rPr>
-      </w:pPr>
-      <w:r>
-        <w:rPr>
-          <w:sz w:val="24"/>
-          <w:szCs w:val="24"/>
-          <w:lang w:val="fr-MG"/>
-        </w:rPr>
-        <w:t xml:space="preserve"> </w:t>
-      </w:r>
-      <w:r>
-        <w:rPr>
-          <w:color w:val="FF0000"/>
-          <w:sz w:val="24"/>
-          <w:szCs w:val="24"/>
-          <w:lang w:val="fr-MG"/>
-        </w:rPr>
-        <w:t xml:space="preserve">AS nombre </w:t>
-      </w:r>
-      <w:r>
-        <w:rPr>
-          <w:sz w:val="24"/>
-          <w:szCs w:val="24"/>
-          <w:lang w:val="fr-MG"/>
-        </w:rPr>
-        <w:t xml:space="preserve">= attribuer la fonction </w:t>
-      </w:r>
       <w:proofErr w:type="spellStart"/>
       <w:r>
         <w:rPr>
           <w:sz w:val="24"/>
           <w:szCs w:val="24"/>
-          <w:lang w:val="fr-MG"/>
-        </w:rPr>
-        <w:t>agregation</w:t>
+          <w:lang w:val="en-US"/>
+        </w:rPr>
+        <w:t>ville</w:t>
       </w:r>
       <w:proofErr w:type="spellEnd"/>
       <w:r>
         <w:rPr>
           <w:sz w:val="24"/>
           <w:szCs w:val="24"/>
-          <w:lang w:val="fr-MG"/>
-        </w:rPr>
-        <w:t xml:space="preserve"> a nombre (peut </w:t>
+          <w:lang w:val="en-US"/>
+        </w:rPr>
+        <w:t xml:space="preserve">, </w:t>
+      </w:r>
+      <w:r>
+        <w:rPr>
+          <w:color w:val="7030A0"/>
+          <w:sz w:val="24"/>
+          <w:szCs w:val="24"/>
+          <w:lang w:val="en-US"/>
+        </w:rPr>
+        <w:t xml:space="preserve">COUNT(*) </w:t>
+      </w:r>
+      <w:r>
+        <w:rPr>
+          <w:sz w:val="24"/>
+          <w:szCs w:val="24"/>
+          <w:lang w:val="en-US"/>
+        </w:rPr>
+        <w:t xml:space="preserve">as </w:t>
       </w:r>
       <w:proofErr w:type="spellStart"/>
       <w:r>
         <w:rPr>
           <w:sz w:val="24"/>
           <w:szCs w:val="24"/>
-          <w:lang w:val="fr-MG"/>
-        </w:rPr>
-        <w:t>etre</w:t>
+          <w:lang w:val="en-US"/>
+        </w:rPr>
+        <w:t>nombre</w:t>
       </w:r>
       <w:proofErr w:type="spellEnd"/>
-      <w:r>
-        <w:rPr>
-          <w:sz w:val="24"/>
-          <w:szCs w:val="24"/>
-          <w:lang w:val="fr-MG"/>
-        </w:rPr>
-        <w:t xml:space="preserve"> colonne)</w:t>
-      </w:r>
-    </w:p>
-    <w:p>
-      <w:pPr>
-        <w:rPr>
-          <w:b/>
-          <w:bCs/>
-          <w:sz w:val="28"/>
-          <w:szCs w:val="28"/>
-          <w:u w:val="single"/>
-          <w:lang w:val="fr-MG"/>
-        </w:rPr>
-      </w:pPr>
-    </w:p>
-    <w:p>
-      <w:pPr>
-        <w:rPr>
-          <w:sz w:val="24"/>
-          <w:szCs w:val="24"/>
-          <w:lang w:val="fr-MG"/>
-        </w:rPr>
-      </w:pPr>
-      <w:r>
-        <w:rPr>
-          <w:color w:val="FF0000"/>
-          <w:sz w:val="24"/>
-          <w:szCs w:val="24"/>
-          <w:lang w:val="fr-MG"/>
-        </w:rPr>
-        <w:t xml:space="preserve"> FONCTION_AGREGATION </w:t>
-      </w:r>
-      <w:r>
-        <w:rPr>
-          <w:sz w:val="24"/>
-          <w:szCs w:val="24"/>
-          <w:lang w:val="fr-MG"/>
-        </w:rPr>
-        <w:t xml:space="preserve">= COUNT, SUM, AVG, MAX, MIN </w:t>
-      </w:r>
-    </w:p>
-    <w:p>
-      <w:pPr>
-        <w:rPr>
-          <w:sz w:val="24"/>
-          <w:szCs w:val="24"/>
-          <w:lang w:val="fr-MG"/>
-        </w:rPr>
-      </w:pPr>
-      <w:r>
-        <w:rPr>
-          <w:color w:val="FF0000"/>
-          <w:sz w:val="24"/>
-          <w:szCs w:val="24"/>
-          <w:lang w:val="fr-MG"/>
-        </w:rPr>
-        <w:t xml:space="preserve"> GROUP BY </w:t>
-      </w:r>
-      <w:r>
-        <w:rPr>
-          <w:sz w:val="24"/>
-          <w:szCs w:val="24"/>
-          <w:lang w:val="fr-MG"/>
-        </w:rPr>
-        <w:t>= indique la colonne de regroupement</w:t>
-      </w:r>
-    </w:p>
-    <w:p>
-      <w:pPr>
-        <w:rPr>
-          <w:sz w:val="24"/>
-          <w:szCs w:val="24"/>
-          <w:lang w:val="fr-MG"/>
-        </w:rPr>
-      </w:pPr>
-    </w:p>
-    <w:p>
-      <w:pPr>
-        <w:rPr>
-          <w:b/>
-          <w:bCs/>
-          <w:sz w:val="28"/>
-          <w:szCs w:val="28"/>
-          <w:u w:val="single"/>
-          <w:lang w:val="fr-MG"/>
-        </w:rPr>
-      </w:pPr>
-      <w:r>
-        <w:rPr>
-          <w:b/>
-          <w:bCs/>
-          <w:sz w:val="28"/>
-          <w:szCs w:val="28"/>
-          <w:u w:val="single"/>
-          <w:lang w:val="fr-MG"/>
-        </w:rPr>
-        <w:t xml:space="preserve">HAVING APRES GROUP BY </w:t>
-      </w:r>
-      <w:proofErr w:type="gramStart"/>
-      <w:r>
-        <w:rPr>
-          <w:b/>
-          <w:bCs/>
-          <w:sz w:val="28"/>
-          <w:szCs w:val="28"/>
-          <w:u w:val="single"/>
-          <w:lang w:val="fr-MG"/>
-        </w:rPr>
-        <w:t xml:space="preserve">: </w:t>
-      </w:r>
-      <w:r>
-        <w:rPr>
-          <w:b/>
-          <w:bCs/>
-          <w:sz w:val="28"/>
-          <w:szCs w:val="28"/>
-          <w:u w:val="single"/>
-          <w:lang w:val="fr-MG"/>
-        </w:rPr>
-        <w:t>,</w:t>
-      </w:r>
-      <w:proofErr w:type="gramEnd"/>
-      <w:r>
-        <w:rPr>
-          <w:b/>
-          <w:bCs/>
-          <w:sz w:val="28"/>
-          <w:szCs w:val="28"/>
-          <w:u w:val="single"/>
-          <w:lang w:val="fr-MG"/>
-        </w:rPr>
-        <w:t xml:space="preserve"> WHERE APRES GROUP BY :</w:t>
-      </w:r>
-    </w:p>
-    <w:p>
-      <w:pPr>
-        <w:rPr>
-          <w:sz w:val="24"/>
-          <w:szCs w:val="24"/>
-          <w:lang w:val="en-US"/>
-        </w:rPr>
-      </w:pPr>
-      <w:r>
-        <w:rPr>
-          <w:color w:val="7030A0"/>
-          <w:sz w:val="24"/>
-          <w:szCs w:val="24"/>
-          <w:lang w:val="en-US"/>
-        </w:rPr>
-        <w:t>SELECT</w:t>
-      </w:r>
-      <w:r>
-        <w:rPr>
-          <w:sz w:val="24"/>
-          <w:szCs w:val="24"/>
-          <w:lang w:val="en-US"/>
-        </w:rPr>
-        <w:t xml:space="preserve"> </w:t>
+    </w:p>
+    <w:p>
+      <w:pPr>
+        <w:rPr>
+          <w:sz w:val="24"/>
+          <w:szCs w:val="24"/>
+          <w:lang w:val="en-US"/>
+        </w:rPr>
+      </w:pPr>
+      <w:r>
+        <w:rPr>
+          <w:color w:val="7030A0"/>
+          <w:sz w:val="24"/>
+          <w:szCs w:val="24"/>
+          <w:lang w:val="en-US"/>
+        </w:rPr>
+        <w:t>FROM</w:t>
+      </w:r>
+      <w:r>
+        <w:rPr>
+          <w:sz w:val="24"/>
+          <w:szCs w:val="24"/>
+          <w:lang w:val="en-US"/>
+        </w:rPr>
+        <w:t xml:space="preserve"> clients</w:t>
+      </w:r>
+    </w:p>
+    <w:p>
+      <w:pPr>
+        <w:rPr>
+          <w:sz w:val="24"/>
+          <w:szCs w:val="24"/>
+          <w:lang w:val="en-US"/>
+        </w:rPr>
+      </w:pPr>
+      <w:r>
+        <w:rPr>
+          <w:color w:val="7030A0"/>
+          <w:sz w:val="24"/>
+          <w:szCs w:val="24"/>
+          <w:lang w:val="en-US"/>
+        </w:rPr>
+        <w:t xml:space="preserve">GROUP BY </w:t>
       </w:r>
       <w:proofErr w:type="spellStart"/>
       <w:r>
@@ -4992,106 +4662,6 @@
         <w:t>ville</w:t>
       </w:r>
       <w:proofErr w:type="spellEnd"/>
-      <w:r>
-        <w:rPr>
-          <w:sz w:val="24"/>
-          <w:szCs w:val="24"/>
-          <w:lang w:val="en-US"/>
-        </w:rPr>
-        <w:t xml:space="preserve">, </w:t>
-      </w:r>
-      <w:proofErr w:type="gramStart"/>
-      <w:r>
-        <w:rPr>
-          <w:color w:val="7030A0"/>
-          <w:sz w:val="24"/>
-          <w:szCs w:val="24"/>
-          <w:lang w:val="en-US"/>
-        </w:rPr>
-        <w:t>COUNT(</w:t>
-      </w:r>
-      <w:proofErr w:type="gramEnd"/>
-      <w:r>
-        <w:rPr>
-          <w:color w:val="7030A0"/>
-          <w:sz w:val="24"/>
-          <w:szCs w:val="24"/>
-          <w:lang w:val="en-US"/>
-        </w:rPr>
-        <w:t xml:space="preserve">*) </w:t>
-      </w:r>
-      <w:r>
-        <w:rPr>
-          <w:sz w:val="24"/>
-          <w:szCs w:val="24"/>
-          <w:lang w:val="en-US"/>
-        </w:rPr>
-        <w:t xml:space="preserve">as </w:t>
-      </w:r>
-      <w:proofErr w:type="spellStart"/>
-      <w:r>
-        <w:rPr>
-          <w:sz w:val="24"/>
-          <w:szCs w:val="24"/>
-          <w:lang w:val="en-US"/>
-        </w:rPr>
-        <w:t>nombre</w:t>
-      </w:r>
-      <w:proofErr w:type="spellEnd"/>
-    </w:p>
-    <w:p>
-      <w:pPr>
-        <w:rPr>
-          <w:sz w:val="24"/>
-          <w:szCs w:val="24"/>
-          <w:lang w:val="en-US"/>
-        </w:rPr>
-      </w:pPr>
-      <w:r>
-        <w:rPr>
-          <w:color w:val="7030A0"/>
-          <w:sz w:val="24"/>
-          <w:szCs w:val="24"/>
-          <w:lang w:val="en-US"/>
-        </w:rPr>
-        <w:t>FROM</w:t>
-      </w:r>
-      <w:r>
-        <w:rPr>
-          <w:sz w:val="24"/>
-          <w:szCs w:val="24"/>
-          <w:lang w:val="en-US"/>
-        </w:rPr>
-        <w:t xml:space="preserve"> clients</w:t>
-      </w:r>
-    </w:p>
-    <w:p>
-      <w:pPr>
-        <w:rPr>
-          <w:sz w:val="24"/>
-          <w:szCs w:val="24"/>
-          <w:lang w:val="en-US"/>
-        </w:rPr>
-      </w:pPr>
-      <w:r>
-        <w:rPr>
-          <w:color w:val="7030A0"/>
-          <w:sz w:val="24"/>
-          <w:szCs w:val="24"/>
-          <w:lang w:val="en-US"/>
-        </w:rPr>
-        <w:t xml:space="preserve">GROUP BY </w:t>
-      </w:r>
-      <w:proofErr w:type="spellStart"/>
-      <w:r>
-        <w:rPr>
-          <w:sz w:val="24"/>
-          <w:szCs w:val="24"/>
-          <w:lang w:val="en-US"/>
-        </w:rPr>
-        <w:t>ville</w:t>
-      </w:r>
-      <w:proofErr w:type="spellEnd"/>
     </w:p>
     <w:p>
       <w:pPr>
@@ -5113,17 +4683,8 @@
           <w:sz w:val="24"/>
           <w:szCs w:val="24"/>
         </w:rPr>
-        <w:t xml:space="preserve">nombre &gt; </w:t>
-      </w:r>
-      <w:proofErr w:type="gramStart"/>
-      <w:r>
-        <w:rPr>
-          <w:sz w:val="24"/>
-          <w:szCs w:val="24"/>
-        </w:rPr>
-        <w:t>1;</w:t>
-      </w:r>
-      <w:proofErr w:type="gramEnd"/>
+        <w:t>nombre &gt; 1;</w:t>
+      </w:r>
     </w:p>
     <w:p>
       <w:pPr>
@@ -5501,86 +5062,272 @@
           <w:lang w:val="en-US"/>
         </w:rPr>
       </w:pPr>
-    </w:p>
-    <w:p>
-      <w:pPr>
-        <w:rPr>
-          <w:sz w:val="24"/>
-          <w:szCs w:val="24"/>
-          <w:lang w:val="en-US"/>
-        </w:rPr>
-      </w:pPr>
-    </w:p>
-    <w:p>
-      <w:pPr>
-        <w:rPr>
-          <w:sz w:val="24"/>
-          <w:szCs w:val="24"/>
-          <w:lang w:val="en-US"/>
-        </w:rPr>
-      </w:pPr>
-    </w:p>
-    <w:p>
-      <w:pPr>
-        <w:rPr>
-          <w:b/>
-          <w:bCs/>
-          <w:sz w:val="24"/>
-          <w:szCs w:val="24"/>
-          <w:u w:val="single"/>
-          <w:lang w:val="en-US"/>
-        </w:rPr>
-      </w:pPr>
-    </w:p>
-    <w:p>
-      <w:pPr>
-        <w:rPr>
-          <w:b/>
-          <w:bCs/>
-          <w:sz w:val="24"/>
-          <w:szCs w:val="24"/>
-          <w:u w:val="single"/>
-          <w:lang w:val="en-US"/>
-        </w:rPr>
-      </w:pPr>
-    </w:p>
-    <w:p>
-      <w:pPr>
-        <w:rPr>
-          <w:b/>
-          <w:bCs/>
-          <w:sz w:val="24"/>
-          <w:szCs w:val="24"/>
-          <w:u w:val="single"/>
-          <w:lang w:val="en-US"/>
-        </w:rPr>
-      </w:pPr>
-    </w:p>
-    <w:p>
-      <w:pPr>
-        <w:rPr>
-          <w:sz w:val="24"/>
-          <w:szCs w:val="24"/>
-          <w:lang w:val="en-US"/>
-        </w:rPr>
-      </w:pPr>
-    </w:p>
-    <w:p>
-      <w:pPr>
-        <w:rPr>
-          <w:sz w:val="24"/>
-          <w:szCs w:val="24"/>
-          <w:lang w:val="en-US"/>
-        </w:rPr>
-      </w:pPr>
-    </w:p>
-    <w:p>
-      <w:pPr>
-        <w:rPr>
-          <w:color w:val="7030A0"/>
-          <w:sz w:val="24"/>
-          <w:szCs w:val="24"/>
-          <w:lang w:val="en-US"/>
+      <w:r>
+        <w:rPr>
+          <w:sz w:val="24"/>
+          <w:szCs w:val="24"/>
+          <w:lang w:val="en-US"/>
+        </w:rPr>
+        <w:t xml:space="preserve">REMARQUE DE CODE = </w:t>
+      </w:r>
+    </w:p>
+    <w:p>
+      <w:pPr>
+        <w:pStyle w:val="Paragraphedeliste"/>
+        <w:numPr>
+          <w:ilvl w:val="0"/>
+          <w:numId w:val="4"/>
+        </w:numPr>
+        <w:rPr>
+          <w:sz w:val="24"/>
+          <w:szCs w:val="24"/>
+        </w:rPr>
+      </w:pPr>
+      <w:r>
+        <w:rPr>
+          <w:sz w:val="24"/>
+          <w:szCs w:val="24"/>
+        </w:rPr>
+        <w:t xml:space="preserve">Pas de </w:t>
+      </w:r>
+      <w:r>
+        <w:rPr>
+          <w:sz w:val="24"/>
+          <w:szCs w:val="24"/>
+        </w:rPr>
+        <w:t>« </w:t>
+      </w:r>
+      <w:r>
+        <w:rPr>
+          <w:sz w:val="24"/>
+          <w:szCs w:val="24"/>
+        </w:rPr>
+        <w:t>..</w:t>
+      </w:r>
+      <w:r>
+        <w:rPr>
+          <w:sz w:val="24"/>
+          <w:szCs w:val="24"/>
+        </w:rPr>
+        <w:t xml:space="preserve"> » </w:t>
+      </w:r>
+      <w:r>
+        <w:rPr>
+          <w:sz w:val="24"/>
+          <w:szCs w:val="24"/>
+        </w:rPr>
+        <w:t xml:space="preserve">sur </w:t>
+      </w:r>
+      <w:proofErr w:type="spellStart"/>
+      <w:r>
+        <w:rPr>
+          <w:sz w:val="24"/>
+          <w:szCs w:val="24"/>
+        </w:rPr>
+        <w:t>sql</w:t>
+      </w:r>
+      <w:proofErr w:type="spellEnd"/>
+      <w:r>
+        <w:rPr>
+          <w:sz w:val="24"/>
+          <w:szCs w:val="24"/>
+        </w:rPr>
+        <w:t xml:space="preserve"> , seulement ‘….’</w:t>
+      </w:r>
+    </w:p>
+    <w:p>
+      <w:pPr>
+        <w:pStyle w:val="Paragraphedeliste"/>
+        <w:numPr>
+          <w:ilvl w:val="0"/>
+          <w:numId w:val="4"/>
+        </w:numPr>
+        <w:rPr>
+          <w:sz w:val="24"/>
+          <w:szCs w:val="24"/>
+        </w:rPr>
+      </w:pPr>
+      <w:proofErr w:type="spellStart"/>
+      <w:r>
+        <w:rPr>
+          <w:sz w:val="24"/>
+          <w:szCs w:val="24"/>
+        </w:rPr>
+        <w:t>Sql</w:t>
+      </w:r>
+      <w:proofErr w:type="spellEnd"/>
+      <w:r>
+        <w:rPr>
+          <w:sz w:val="24"/>
+          <w:szCs w:val="24"/>
+        </w:rPr>
+        <w:t xml:space="preserve"> </w:t>
+      </w:r>
+      <w:proofErr w:type="spellStart"/>
+      <w:r>
+        <w:rPr>
+          <w:sz w:val="24"/>
+          <w:szCs w:val="24"/>
+        </w:rPr>
+        <w:t>genere</w:t>
+      </w:r>
+      <w:proofErr w:type="spellEnd"/>
+      <w:r>
+        <w:rPr>
+          <w:sz w:val="24"/>
+          <w:szCs w:val="24"/>
+        </w:rPr>
+        <w:t xml:space="preserve"> auto un tableau </w:t>
+      </w:r>
+      <w:proofErr w:type="spellStart"/>
+      <w:r>
+        <w:rPr>
+          <w:sz w:val="24"/>
+          <w:szCs w:val="24"/>
+        </w:rPr>
+        <w:t>grace</w:t>
+      </w:r>
+      <w:proofErr w:type="spellEnd"/>
+      <w:r>
+        <w:rPr>
+          <w:sz w:val="24"/>
+          <w:szCs w:val="24"/>
+        </w:rPr>
+        <w:t xml:space="preserve"> </w:t>
+      </w:r>
+      <w:proofErr w:type="spellStart"/>
+      <w:r>
+        <w:rPr>
+          <w:sz w:val="24"/>
+          <w:szCs w:val="24"/>
+        </w:rPr>
+        <w:t>a</w:t>
+      </w:r>
+      <w:proofErr w:type="spellEnd"/>
+      <w:r>
+        <w:rPr>
+          <w:sz w:val="24"/>
+          <w:szCs w:val="24"/>
+        </w:rPr>
+        <w:t xml:space="preserve"> group by pour une comparaison ou</w:t>
+      </w:r>
+      <w:r>
+        <w:rPr>
+          <w:sz w:val="24"/>
+          <w:szCs w:val="24"/>
+        </w:rPr>
+        <w:t xml:space="preserve"> comptage par type (un seul count(*) suffit)</w:t>
+      </w:r>
+    </w:p>
+    <w:p>
+      <w:pPr>
+        <w:pStyle w:val="Paragraphedeliste"/>
+        <w:numPr>
+          <w:ilvl w:val="0"/>
+          <w:numId w:val="4"/>
+        </w:numPr>
+        <w:rPr>
+          <w:sz w:val="24"/>
+          <w:szCs w:val="24"/>
+        </w:rPr>
+      </w:pPr>
+    </w:p>
+    <w:p>
+      <w:pPr>
+        <w:pStyle w:val="Paragraphedeliste"/>
+        <w:rPr>
+          <w:sz w:val="24"/>
+          <w:szCs w:val="24"/>
+        </w:rPr>
+      </w:pPr>
+    </w:p>
+    <w:p>
+      <w:pPr>
+        <w:rPr>
+          <w:sz w:val="24"/>
+          <w:szCs w:val="24"/>
+        </w:rPr>
+      </w:pPr>
+    </w:p>
+    <w:p>
+      <w:pPr>
+        <w:rPr>
+          <w:sz w:val="24"/>
+          <w:szCs w:val="24"/>
+        </w:rPr>
+      </w:pPr>
+    </w:p>
+    <w:p>
+      <w:pPr>
+        <w:rPr>
+          <w:sz w:val="24"/>
+          <w:szCs w:val="24"/>
+        </w:rPr>
+      </w:pPr>
+    </w:p>
+    <w:p>
+      <w:pPr>
+        <w:rPr>
+          <w:sz w:val="24"/>
+          <w:szCs w:val="24"/>
+        </w:rPr>
+      </w:pPr>
+    </w:p>
+    <w:p>
+      <w:pPr>
+        <w:rPr>
+          <w:b/>
+          <w:bCs/>
+          <w:sz w:val="24"/>
+          <w:szCs w:val="24"/>
+          <w:u w:val="single"/>
+        </w:rPr>
+      </w:pPr>
+    </w:p>
+    <w:p>
+      <w:pPr>
+        <w:rPr>
+          <w:b/>
+          <w:bCs/>
+          <w:sz w:val="24"/>
+          <w:szCs w:val="24"/>
+          <w:u w:val="single"/>
+        </w:rPr>
+      </w:pPr>
+    </w:p>
+    <w:p>
+      <w:pPr>
+        <w:rPr>
+          <w:b/>
+          <w:bCs/>
+          <w:sz w:val="24"/>
+          <w:szCs w:val="24"/>
+          <w:u w:val="single"/>
+        </w:rPr>
+      </w:pPr>
+    </w:p>
+    <w:p>
+      <w:pPr>
+        <w:rPr>
+          <w:sz w:val="24"/>
+          <w:szCs w:val="24"/>
+        </w:rPr>
+      </w:pPr>
+    </w:p>
+    <w:p>
+      <w:pPr>
+        <w:rPr>
+          <w:sz w:val="24"/>
+          <w:szCs w:val="24"/>
+        </w:rPr>
+      </w:pPr>
+    </w:p>
+    <w:p>
+      <w:pPr>
+        <w:rPr>
+          <w:color w:val="7030A0"/>
+          <w:sz w:val="24"/>
+          <w:szCs w:val="24"/>
         </w:rPr>
       </w:pPr>
     </w:p>
@@ -5590,7 +5337,6 @@
           <w:color w:val="00B050"/>
           <w:sz w:val="24"/>
           <w:szCs w:val="24"/>
-          <w:lang w:val="en-US"/>
         </w:rPr>
       </w:pPr>
     </w:p>
@@ -5600,26 +5346,23 @@
           <w:color w:val="00B050"/>
           <w:sz w:val="24"/>
           <w:szCs w:val="24"/>
-          <w:lang w:val="en-US"/>
-        </w:rPr>
-      </w:pPr>
-    </w:p>
-    <w:p>
-      <w:pPr>
-        <w:rPr>
-          <w:b/>
-          <w:bCs/>
-          <w:sz w:val="28"/>
-          <w:szCs w:val="28"/>
-          <w:u w:val="single"/>
-          <w:lang w:val="en-US"/>
-        </w:rPr>
-      </w:pPr>
-      <w:r>
-        <w:rPr>
-          <w:sz w:val="24"/>
-          <w:szCs w:val="24"/>
-          <w:lang w:val="en-US"/>
+        </w:rPr>
+      </w:pPr>
+    </w:p>
+    <w:p>
+      <w:pPr>
+        <w:rPr>
+          <w:b/>
+          <w:bCs/>
+          <w:sz w:val="28"/>
+          <w:szCs w:val="28"/>
+          <w:u w:val="single"/>
+        </w:rPr>
+      </w:pPr>
+      <w:r>
+        <w:rPr>
+          <w:sz w:val="24"/>
+          <w:szCs w:val="24"/>
         </w:rPr>
         <w:t xml:space="preserve">             </w:t>
       </w:r>
@@ -5630,7 +5373,6 @@
           <w:sz w:val="28"/>
           <w:szCs w:val="28"/>
           <w:u w:val="single"/>
-          <w:lang w:val="en-US"/>
         </w:rPr>
         <w:t xml:space="preserve">           </w:t>
       </w:r>
@@ -5638,41 +5380,26 @@
     <w:p>
       <w:pPr>
         <w:ind w:left="720"/>
-        <w:rPr>
-          <w:lang w:val="en-US"/>
-        </w:rPr>
       </w:pPr>
     </w:p>
     <w:p>
       <w:pPr>
         <w:ind w:left="720"/>
-        <w:rPr>
-          <w:lang w:val="en-US"/>
-        </w:rPr>
       </w:pPr>
     </w:p>
     <w:p>
       <w:pPr>
         <w:ind w:left="720"/>
-        <w:rPr>
-          <w:lang w:val="en-US"/>
-        </w:rPr>
       </w:pPr>
     </w:p>
     <w:p>
       <w:pPr>
         <w:ind w:left="720"/>
-        <w:rPr>
-          <w:lang w:val="en-US"/>
-        </w:rPr>
       </w:pPr>
     </w:p>
     <w:p>
       <w:pPr>
         <w:ind w:left="720"/>
-        <w:rPr>
-          <w:lang w:val="en-US"/>
-        </w:rPr>
       </w:pPr>
     </w:p>
     <w:p>
@@ -5680,16 +5407,12 @@
         <w:ind w:left="720"/>
         <w:rPr>
           <w:color w:val="7030A0"/>
-          <w:lang w:val="en-US"/>
         </w:rPr>
       </w:pPr>
     </w:p>
     <w:p>
       <w:pPr>
         <w:ind w:left="720"/>
-        <w:rPr>
-          <w:lang w:val="en-US"/>
-        </w:rPr>
       </w:pPr>
     </w:p>
     <w:p>
@@ -5885,6 +5608,118 @@
     </w:lvl>
   </w:abstractNum>
   <w:abstractNum w:abstractNumId="1" w15:restartNumberingAfterBreak="0">
+    <w:nsid w:val="4E316BE2"/>
+    <w:multiLevelType w:val="hybridMultilevel"/>
+    <w:tmpl w:val="9AE60E78"/>
+    <w:lvl w:ilvl="0" w:tplc="DE2E4182">
+      <w:numFmt w:val="bullet"/>
+      <w:lvlText w:val="-"/>
+      <w:lvlJc w:val="left"/>
+      <w:pPr>
+        <w:ind w:left="720" w:hanging="360"/>
+      </w:pPr>
+      <w:rPr>
+        <w:rFonts w:ascii="Aptos" w:eastAsiaTheme="minorHAnsi" w:hAnsi="Aptos" w:cstheme="minorBidi" w:hint="default"/>
+      </w:rPr>
+    </w:lvl>
+    <w:lvl w:ilvl="1" w:tplc="20000003" w:tentative="1">
+      <w:start w:val="1"/>
+      <w:numFmt w:val="bullet"/>
+      <w:lvlText w:val="o"/>
+      <w:lvlJc w:val="left"/>
+      <w:pPr>
+        <w:ind w:left="1440" w:hanging="360"/>
+      </w:pPr>
+      <w:rPr>
+        <w:rFonts w:ascii="Courier New" w:hAnsi="Courier New" w:cs="Courier New" w:hint="default"/>
+      </w:rPr>
+    </w:lvl>
+    <w:lvl w:ilvl="2" w:tplc="20000005" w:tentative="1">
+      <w:start w:val="1"/>
+      <w:numFmt w:val="bullet"/>
+      <w:lvlText w:val=""/>
+      <w:lvlJc w:val="left"/>
+      <w:pPr>
+        <w:ind w:left="2160" w:hanging="360"/>
+      </w:pPr>
+      <w:rPr>
+        <w:rFonts w:ascii="Wingdings" w:hAnsi="Wingdings" w:hint="default"/>
+      </w:rPr>
+    </w:lvl>
+    <w:lvl w:ilvl="3" w:tplc="20000001" w:tentative="1">
+      <w:start w:val="1"/>
+      <w:numFmt w:val="bullet"/>
+      <w:lvlText w:val=""/>
+      <w:lvlJc w:val="left"/>
+      <w:pPr>
+        <w:ind w:left="2880" w:hanging="360"/>
+      </w:pPr>
+      <w:rPr>
+        <w:rFonts w:ascii="Symbol" w:hAnsi="Symbol" w:hint="default"/>
+      </w:rPr>
+    </w:lvl>
+    <w:lvl w:ilvl="4" w:tplc="20000003" w:tentative="1">
+      <w:start w:val="1"/>
+      <w:numFmt w:val="bullet"/>
+      <w:lvlText w:val="o"/>
+      <w:lvlJc w:val="left"/>
+      <w:pPr>
+        <w:ind w:left="3600" w:hanging="360"/>
+      </w:pPr>
+      <w:rPr>
+        <w:rFonts w:ascii="Courier New" w:hAnsi="Courier New" w:cs="Courier New" w:hint="default"/>
+      </w:rPr>
+    </w:lvl>
+    <w:lvl w:ilvl="5" w:tplc="20000005" w:tentative="1">
+      <w:start w:val="1"/>
+      <w:numFmt w:val="bullet"/>
+      <w:lvlText w:val=""/>
+      <w:lvlJc w:val="left"/>
+      <w:pPr>
+        <w:ind w:left="4320" w:hanging="360"/>
+      </w:pPr>
+      <w:rPr>
+        <w:rFonts w:ascii="Wingdings" w:hAnsi="Wingdings" w:hint="default"/>
+      </w:rPr>
+    </w:lvl>
+    <w:lvl w:ilvl="6" w:tplc="20000001" w:tentative="1">
+      <w:start w:val="1"/>
+      <w:numFmt w:val="bullet"/>
+      <w:lvlText w:val=""/>
+      <w:lvlJc w:val="left"/>
+      <w:pPr>
+        <w:ind w:left="5040" w:hanging="360"/>
+      </w:pPr>
+      <w:rPr>
+        <w:rFonts w:ascii="Symbol" w:hAnsi="Symbol" w:hint="default"/>
+      </w:rPr>
+    </w:lvl>
+    <w:lvl w:ilvl="7" w:tplc="20000003" w:tentative="1">
+      <w:start w:val="1"/>
+      <w:numFmt w:val="bullet"/>
+      <w:lvlText w:val="o"/>
+      <w:lvlJc w:val="left"/>
+      <w:pPr>
+        <w:ind w:left="5760" w:hanging="360"/>
+      </w:pPr>
+      <w:rPr>
+        <w:rFonts w:ascii="Courier New" w:hAnsi="Courier New" w:cs="Courier New" w:hint="default"/>
+      </w:rPr>
+    </w:lvl>
+    <w:lvl w:ilvl="8" w:tplc="20000005" w:tentative="1">
+      <w:start w:val="1"/>
+      <w:numFmt w:val="bullet"/>
+      <w:lvlText w:val=""/>
+      <w:lvlJc w:val="left"/>
+      <w:pPr>
+        <w:ind w:left="6480" w:hanging="360"/>
+      </w:pPr>
+      <w:rPr>
+        <w:rFonts w:ascii="Wingdings" w:hAnsi="Wingdings" w:hint="default"/>
+      </w:rPr>
+    </w:lvl>
+  </w:abstractNum>
+  <w:abstractNum w:abstractNumId="2" w15:restartNumberingAfterBreak="0">
     <w:nsid w:val="5819129A"/>
     <w:multiLevelType w:val="hybridMultilevel"/>
     <w:tmpl w:val="87042C1E"/>
@@ -5997,7 +5832,7 @@
       </w:rPr>
     </w:lvl>
   </w:abstractNum>
-  <w:abstractNum w:abstractNumId="2" w15:restartNumberingAfterBreak="0">
+  <w:abstractNum w:abstractNumId="3" w15:restartNumberingAfterBreak="0">
     <w:nsid w:val="7227043A"/>
     <w:multiLevelType w:val="multilevel"/>
     <w:tmpl w:val="A9F83912"/>
@@ -6147,12 +5982,15 @@
     </w:lvl>
   </w:abstractNum>
   <w:num w:numId="1" w16cid:durableId="1943487673">
-    <w:abstractNumId w:val="2"/>
+    <w:abstractNumId w:val="3"/>
   </w:num>
   <w:num w:numId="2" w16cid:durableId="1028989091">
     <w:abstractNumId w:val="0"/>
   </w:num>
   <w:num w:numId="3" w16cid:durableId="837843437">
+    <w:abstractNumId w:val="2"/>
+  </w:num>
+  <w:num w:numId="4" w16cid:durableId="1935433259">
     <w:abstractNumId w:val="1"/>
   </w:num>
 </w:numbering>

</xml_diff>